<commit_message>
Java + SO anotations
</commit_message>
<xml_diff>
--- a/Formacoes/Linux-Fundamentals/SOAnotations.docx
+++ b/Formacoes/Linux-Fundamentals/SOAnotations.docx
@@ -387,6 +387,9 @@
     </w:p>
     <w:p>
       <w:r>
+        <w:rPr>
+          <w:noProof/>
+        </w:rPr>
         <w:drawing>
           <wp:inline distT="0" distB="0" distL="0" distR="0" wp14:anchorId="3E2C5E69" wp14:editId="472EB71D">
             <wp:extent cx="2152950" cy="362001"/>
@@ -562,92 +565,136 @@
         <w:t>ls | more</w:t>
       </w:r>
       <w:r>
+        <w:t xml:space="preserve"> – permite listar um diretório muito grande, Ctrl + c para sair</w:t>
+      </w:r>
+    </w:p>
+    <w:p>
+      <w:pPr>
+        <w:pStyle w:val="PargrafodaLista"/>
+        <w:numPr>
+          <w:ilvl w:val="0"/>
+          <w:numId w:val="5"/>
+        </w:numPr>
+      </w:pPr>
+      <w:r>
+        <w:rPr>
+          <w:b/>
+          <w:bCs/>
+        </w:rPr>
+        <w:t>ls p</w:t>
+      </w:r>
+      <w:r>
+        <w:rPr>
+          <w:b/>
+          <w:bCs/>
+        </w:rPr>
+        <w:t>*</w:t>
+      </w:r>
+      <w:r>
+        <w:t xml:space="preserve"> –</w:t>
+      </w:r>
+      <w:r>
+        <w:t xml:space="preserve"> filtro para todos arquivos e diretórios que começam por p, também lista os arquivos dentro do diretório</w:t>
+      </w:r>
+    </w:p>
+    <w:p>
+      <w:pPr>
+        <w:pStyle w:val="PargrafodaLista"/>
+        <w:numPr>
+          <w:ilvl w:val="0"/>
+          <w:numId w:val="5"/>
+        </w:numPr>
+      </w:pPr>
+      <w:r>
+        <w:rPr>
+          <w:b/>
+          <w:bCs/>
+        </w:rPr>
+        <w:t>ls m</w:t>
+      </w:r>
+      <w:r>
+        <w:rPr>
+          <w:rFonts w:ascii="Footlight MT Light" w:hAnsi="Footlight MT Light"/>
+          <w:b/>
+          <w:bCs/>
+        </w:rPr>
+        <w:t>?</w:t>
+      </w:r>
+      <w:r>
+        <w:rPr>
+          <w:b/>
+          <w:bCs/>
+        </w:rPr>
+        <w:t>g*</w:t>
+      </w:r>
+      <w:r>
+        <w:t xml:space="preserve"> – obrigatoriamente a primeira letra é m, a segunda pode ser qualquer uma, a terceira g e a última qualquer coisa. </w:t>
+      </w:r>
+    </w:p>
+    <w:p>
+      <w:pPr>
+        <w:pStyle w:val="PargrafodaLista"/>
+        <w:numPr>
+          <w:ilvl w:val="0"/>
+          <w:numId w:val="5"/>
+        </w:numPr>
+      </w:pPr>
+      <w:r>
+        <w:rPr>
+          <w:b/>
+          <w:bCs/>
+        </w:rPr>
+        <w:t>l</w:t>
+      </w:r>
+      <w:r>
+        <w:rPr>
+          <w:b/>
+          <w:bCs/>
+        </w:rPr>
+        <w:t>s arquivo[1-3]*</w:t>
+      </w:r>
+      <w:r>
+        <w:t xml:space="preserve"> – listar arquivos com nome arquivo com continuação de 1 até 3 </w:t>
+      </w:r>
+    </w:p>
+    <w:p>
+      <w:pPr>
+        <w:pStyle w:val="PargrafodaLista"/>
+        <w:numPr>
+          <w:ilvl w:val="0"/>
+          <w:numId w:val="5"/>
+        </w:numPr>
+      </w:pPr>
+      <w:proofErr w:type="spellStart"/>
+      <w:r>
+        <w:rPr>
+          <w:b/>
+          <w:bCs/>
+        </w:rPr>
+        <w:t>l</w:t>
+      </w:r>
+      <w:r>
+        <w:rPr>
+          <w:b/>
+          <w:bCs/>
+        </w:rPr>
+        <w:t>s</w:t>
+      </w:r>
+      <w:proofErr w:type="spellEnd"/>
+      <w:r>
+        <w:rPr>
+          <w:b/>
+          <w:bCs/>
+        </w:rPr>
         <w:t xml:space="preserve"> </w:t>
       </w:r>
       <w:r>
-        <w:t>–</w:t>
-      </w:r>
-      <w:r>
-        <w:t xml:space="preserve"> permite listar um diretório muito grande, Ctrl + c para sair</w:t>
-      </w:r>
-    </w:p>
-    <w:p>
-      <w:pPr>
-        <w:pStyle w:val="PargrafodaLista"/>
-        <w:numPr>
-          <w:ilvl w:val="0"/>
-          <w:numId w:val="5"/>
-        </w:numPr>
-      </w:pPr>
-      <w:r>
-        <w:rPr>
-          <w:b/>
-          <w:bCs/>
-        </w:rPr>
-        <w:t>ls p</w:t>
-      </w:r>
-      <w:r>
-        <w:rPr>
-          <w:b/>
-          <w:bCs/>
-        </w:rPr>
-        <w:t>*</w:t>
-      </w:r>
-      <w:r>
-        <w:t xml:space="preserve"> –</w:t>
-      </w:r>
-      <w:r>
-        <w:t xml:space="preserve"> filtro para todos arquivos e diretórios que começam por p, também lista os arquivos dentro do diretório</w:t>
-      </w:r>
-    </w:p>
-    <w:p>
-      <w:pPr>
-        <w:pStyle w:val="PargrafodaLista"/>
-        <w:numPr>
-          <w:ilvl w:val="0"/>
-          <w:numId w:val="5"/>
-        </w:numPr>
-      </w:pPr>
-      <w:r>
-        <w:rPr>
-          <w:b/>
-          <w:bCs/>
-        </w:rPr>
-        <w:t>ls m</w:t>
-      </w:r>
-      <w:r>
-        <w:rPr>
-          <w:rFonts w:ascii="Footlight MT Light" w:hAnsi="Footlight MT Light"/>
-          <w:b/>
-          <w:bCs/>
-        </w:rPr>
-        <w:t>?</w:t>
-      </w:r>
-      <w:r>
-        <w:rPr>
-          <w:b/>
-          <w:bCs/>
-        </w:rPr>
-        <w:t>g*</w:t>
-      </w:r>
-      <w:r>
-        <w:t xml:space="preserve"> </w:t>
-      </w:r>
-      <w:r>
-        <w:t>–</w:t>
-      </w:r>
-      <w:r>
-        <w:t xml:space="preserve"> obrigatoriamente a primeira letra é m, a segunda pode ser qualquer uma, a terceira g e a última qualquer coisa. </w:t>
-      </w:r>
-    </w:p>
-    <w:p>
-      <w:pPr>
-        <w:pStyle w:val="PargrafodaLista"/>
-        <w:numPr>
-          <w:ilvl w:val="0"/>
-          <w:numId w:val="5"/>
-        </w:numPr>
-      </w:pPr>
+        <w:rPr>
+          <w:b/>
+          <w:bCs/>
+        </w:rPr>
+        <w:t>-</w:t>
+      </w:r>
       <w:r>
         <w:rPr>
           <w:b/>
@@ -656,87 +703,80 @@
         <w:t>l</w:t>
       </w:r>
       <w:r>
-        <w:rPr>
-          <w:b/>
-          <w:bCs/>
-        </w:rPr>
-        <w:t>s arquivo[1-3]*</w:t>
-      </w:r>
-      <w:r>
-        <w:t xml:space="preserve"> </w:t>
-      </w:r>
-      <w:r>
-        <w:t>–</w:t>
-      </w:r>
-      <w:r>
-        <w:t xml:space="preserve"> listar arquivos com nome arquivo com continuação de 1 até 3 </w:t>
-      </w:r>
-    </w:p>
-    <w:p>
-      <w:pPr>
-        <w:pStyle w:val="PargrafodaLista"/>
-        <w:numPr>
-          <w:ilvl w:val="0"/>
-          <w:numId w:val="5"/>
-        </w:numPr>
-      </w:pPr>
-      <w:r>
-        <w:rPr>
-          <w:b/>
-          <w:bCs/>
-        </w:rPr>
-        <w:t>l</w:t>
-      </w:r>
-      <w:r>
-        <w:rPr>
-          <w:b/>
-          <w:bCs/>
-        </w:rPr>
-        <w:t>s l</w:t>
-      </w:r>
-      <w:r>
-        <w:t xml:space="preserve"> </w:t>
-      </w:r>
-      <w:r>
-        <w:t>–</w:t>
-      </w:r>
-      <w:r>
-        <w:t xml:space="preserve"> lista de maneira longa, com um conjunto de código. A primeira letra identifica se é um diretório ou arquivo (d – diretório, - </w:t>
-      </w:r>
-      <w:r>
-        <w:t>–</w:t>
-      </w:r>
-      <w:r>
-        <w:t xml:space="preserve"> arquivo), a sequência apresentada é:</w:t>
-      </w:r>
-    </w:p>
-    <w:p>
-      <w:pPr>
-        <w:pStyle w:val="PargrafodaLista"/>
-      </w:pPr>
-      <w:r>
-        <w:t>Código-</w:t>
-      </w:r>
-      <w:r>
-        <w:t>permissões quantidade_arquivos</w:t>
-      </w:r>
-      <w:r>
-        <w:t xml:space="preserve"> dono pasta tamanho </w:t>
-      </w:r>
-      <w:proofErr w:type="spellStart"/>
-      <w:r>
-        <w:t>data_criado</w:t>
-      </w:r>
-      <w:proofErr w:type="spellEnd"/>
-      <w:r>
-        <w:t>/alterado</w:t>
-      </w:r>
-    </w:p>
-    <w:p>
-      <w:pPr>
-        <w:pStyle w:val="PargrafodaLista"/>
-      </w:pPr>
-      <w:r>
+        <w:t xml:space="preserve"> – </w:t>
+      </w:r>
+      <w:proofErr w:type="gramStart"/>
+      <w:r>
+        <w:t>lista</w:t>
+      </w:r>
+      <w:proofErr w:type="gramEnd"/>
+      <w:r>
+        <w:t xml:space="preserve"> de maneira longa, com um conjunto de código. A primeira letra identifica se é um diretório ou arquivo (</w:t>
+      </w:r>
+      <w:r>
+        <w:rPr>
+          <w:b/>
+          <w:bCs/>
+        </w:rPr>
+        <w:t>d – diretório, - – arquivo</w:t>
+      </w:r>
+      <w:r>
+        <w:t>), a sequência apresentada é</w:t>
+      </w:r>
+      <w:r>
+        <w:t xml:space="preserve"> relacionada as permissões, ela é agrupada em três caracteres, em sequência é mostrado a</w:t>
+      </w:r>
+      <w:r>
+        <w:t xml:space="preserve"> quantidade</w:t>
+      </w:r>
+      <w:r>
+        <w:t xml:space="preserve"> de </w:t>
+      </w:r>
+      <w:r>
+        <w:t>arquivos</w:t>
+      </w:r>
+      <w:r>
+        <w:t>,</w:t>
+      </w:r>
+      <w:r>
+        <w:t xml:space="preserve"> dono </w:t>
+      </w:r>
+      <w:r>
+        <w:t xml:space="preserve">da </w:t>
+      </w:r>
+      <w:r>
+        <w:t>pasta</w:t>
+      </w:r>
+      <w:r>
+        <w:t>,</w:t>
+      </w:r>
+      <w:r>
+        <w:t xml:space="preserve"> tamanho</w:t>
+      </w:r>
+      <w:r>
+        <w:t xml:space="preserve"> da pasta,</w:t>
+      </w:r>
+      <w:r>
+        <w:t xml:space="preserve"> data</w:t>
+      </w:r>
+      <w:r>
+        <w:t xml:space="preserve"> que foi </w:t>
+      </w:r>
+      <w:r>
+        <w:t>criado/alterado</w:t>
+      </w:r>
+      <w:r>
+        <w:t>.</w:t>
+      </w:r>
+    </w:p>
+    <w:p>
+      <w:pPr>
+        <w:pStyle w:val="PargrafodaLista"/>
+      </w:pPr>
+      <w:r>
+        <w:rPr>
+          <w:noProof/>
+        </w:rPr>
         <w:drawing>
           <wp:inline distT="0" distB="0" distL="0" distR="0" wp14:anchorId="0FB80AFC" wp14:editId="228A12A8">
             <wp:extent cx="4122420" cy="1112588"/>
@@ -777,6 +817,48 @@
     <w:p>
       <w:pPr>
         <w:pStyle w:val="PargrafodaLista"/>
+      </w:pPr>
+      <w:r>
+        <w:drawing>
+          <wp:inline distT="0" distB="0" distL="0" distR="0" wp14:anchorId="5A51E6BF" wp14:editId="26D6B548">
+            <wp:extent cx="4122420" cy="587626"/>
+            <wp:effectExtent l="0" t="0" r="0" b="3175"/>
+            <wp:docPr id="735518514" name="Imagem 1"/>
+            <wp:cNvGraphicFramePr>
+              <a:graphicFrameLocks xmlns:a="http://schemas.openxmlformats.org/drawingml/2006/main" noChangeAspect="1"/>
+            </wp:cNvGraphicFramePr>
+            <a:graphic xmlns:a="http://schemas.openxmlformats.org/drawingml/2006/main">
+              <a:graphicData uri="http://schemas.openxmlformats.org/drawingml/2006/picture">
+                <pic:pic xmlns:pic="http://schemas.openxmlformats.org/drawingml/2006/picture">
+                  <pic:nvPicPr>
+                    <pic:cNvPr id="735518514" name=""/>
+                    <pic:cNvPicPr/>
+                  </pic:nvPicPr>
+                  <pic:blipFill>
+                    <a:blip r:embed="rId8"/>
+                    <a:stretch>
+                      <a:fillRect/>
+                    </a:stretch>
+                  </pic:blipFill>
+                  <pic:spPr>
+                    <a:xfrm>
+                      <a:off x="0" y="0"/>
+                      <a:ext cx="4130575" cy="588788"/>
+                    </a:xfrm>
+                    <a:prstGeom prst="rect">
+                      <a:avLst/>
+                    </a:prstGeom>
+                  </pic:spPr>
+                </pic:pic>
+              </a:graphicData>
+            </a:graphic>
+          </wp:inline>
+        </w:drawing>
+      </w:r>
+    </w:p>
+    <w:p>
+      <w:pPr>
+        <w:pStyle w:val="PargrafodaLista"/>
         <w:numPr>
           <w:ilvl w:val="0"/>
           <w:numId w:val="5"/>
@@ -845,23 +927,1226 @@
         <w:t>~</w:t>
       </w:r>
       <w:r>
+        <w:t xml:space="preserve"> – diretório do usuário</w:t>
+      </w:r>
+    </w:p>
+    <w:p>
+      <w:pPr>
+        <w:pStyle w:val="PargrafodaLista"/>
+        <w:numPr>
+          <w:ilvl w:val="0"/>
+          <w:numId w:val="4"/>
+        </w:numPr>
+      </w:pPr>
+      <w:r>
+        <w:rPr>
+          <w:b/>
+          <w:bCs/>
+        </w:rPr>
+        <w:t>/</w:t>
+      </w:r>
+      <w:r>
+        <w:t xml:space="preserve"> – diretório raiz do </w:t>
+      </w:r>
+      <w:r>
+        <w:t>Linux, se for usado /pasta ele buscará na raiz, pois / é referente a raiz.</w:t>
+      </w:r>
+    </w:p>
+    <w:p>
+      <w:pPr>
+        <w:pStyle w:val="PargrafodaLista"/>
+        <w:numPr>
+          <w:ilvl w:val="0"/>
+          <w:numId w:val="4"/>
+        </w:numPr>
+      </w:pPr>
+      <w:r>
+        <w:rPr>
+          <w:b/>
+          <w:bCs/>
+        </w:rPr>
+        <w:lastRenderedPageBreak/>
+        <w:t>..</w:t>
+      </w:r>
+      <w:r>
+        <w:t xml:space="preserve"> – Retorna ao diretório anterior</w:t>
+      </w:r>
+    </w:p>
+    <w:p>
+      <w:r>
+        <w:t xml:space="preserve">É possível </w:t>
+      </w:r>
+      <w:r>
+        <w:rPr>
+          <w:b/>
+          <w:bCs/>
+        </w:rPr>
+        <w:t>combinar instruções</w:t>
+      </w:r>
+      <w:r>
+        <w:t xml:space="preserve"> de diretório como: ../backups – retorna uma pasta e acessa backups  </w:t>
+      </w:r>
+    </w:p>
+    <w:p>
+      <w:r>
+        <w:rPr>
+          <w:b/>
+          <w:bCs/>
+        </w:rPr>
+        <w:t>touch nome_arquivo</w:t>
+      </w:r>
+      <w:r>
+        <w:t xml:space="preserve"> – cria um arquivo</w:t>
+      </w:r>
+    </w:p>
+    <w:p>
+      <w:r>
+        <w:rPr>
+          <w:b/>
+          <w:bCs/>
+        </w:rPr>
+        <w:t>find -name arq*</w:t>
+      </w:r>
+      <w:r>
+        <w:t xml:space="preserve"> – busca um arquivo a partir do nome para o diretório de busca, find é a instrução, -name é buscado pelo nome, arq* é o que se lembra do nome</w:t>
+      </w:r>
+    </w:p>
+    <w:p>
+      <w:r>
+        <w:rPr>
+          <w:b/>
+          <w:bCs/>
+        </w:rPr>
+        <w:t>mkdir NomeDiretorio</w:t>
+      </w:r>
+      <w:r>
+        <w:t xml:space="preserve"> – cria um diretório com o nome NomeDiretorio</w:t>
+      </w:r>
+    </w:p>
+    <w:p>
+      <w:pPr>
+        <w:pStyle w:val="PargrafodaLista"/>
+        <w:numPr>
+          <w:ilvl w:val="0"/>
+          <w:numId w:val="6"/>
+        </w:numPr>
+      </w:pPr>
+      <w:r>
+        <w:t>mkdir /home/anderson/Planilhas/Escolares</w:t>
+      </w:r>
+      <w:r>
         <w:t xml:space="preserve"> </w:t>
       </w:r>
+    </w:p>
+    <w:p>
+      <w:pPr>
+        <w:pStyle w:val="PargrafodaLista"/>
+        <w:numPr>
+          <w:ilvl w:val="0"/>
+          <w:numId w:val="6"/>
+        </w:numPr>
+      </w:pPr>
+      <w:r>
+        <w:t>mkdir ‘Meus Documentos’ – Criar um diretório com espaço, sempre usar aspas simples</w:t>
+      </w:r>
+    </w:p>
+    <w:p>
+      <w:pPr>
+        <w:pStyle w:val="PargrafodaLista"/>
+        <w:numPr>
+          <w:ilvl w:val="0"/>
+          <w:numId w:val="6"/>
+        </w:numPr>
+      </w:pPr>
+      <w:r>
+        <w:t>mkdir diretorio1 diretorio2</w:t>
+      </w:r>
+    </w:p>
+    <w:p>
+      <w:r>
+        <w:rPr>
+          <w:b/>
+          <w:bCs/>
+        </w:rPr>
+        <w:t>rmdir NomeDiretorio</w:t>
+      </w:r>
+      <w:r>
+        <w:t xml:space="preserve"> – remove um diretório com o nome NomeDiretorio rmdir (remove directory)</w:t>
+      </w:r>
+    </w:p>
+    <w:p>
+      <w:pPr>
+        <w:pStyle w:val="PargrafodaLista"/>
+        <w:numPr>
+          <w:ilvl w:val="0"/>
+          <w:numId w:val="7"/>
+        </w:numPr>
+      </w:pPr>
+      <w:r>
+        <w:t>Não é possível remover um diretório estando dentro dele.</w:t>
+      </w:r>
+    </w:p>
+    <w:p>
+      <w:r>
+        <w:rPr>
+          <w:b/>
+          <w:bCs/>
+        </w:rPr>
+        <w:t>rm NomeArquivo</w:t>
+      </w:r>
+      <w:r>
+        <w:t xml:space="preserve"> – remove um arquivo</w:t>
+      </w:r>
+    </w:p>
+    <w:p>
+      <w:pPr>
+        <w:pStyle w:val="PargrafodaLista"/>
+        <w:numPr>
+          <w:ilvl w:val="0"/>
+          <w:numId w:val="7"/>
+        </w:numPr>
+      </w:pPr>
+      <w:r>
+        <w:t>rm arquivo* – remove todos os arquivos como o nome arquivo</w:t>
+      </w:r>
+    </w:p>
+    <w:p>
+      <w:pPr>
+        <w:pStyle w:val="PargrafodaLista"/>
+        <w:numPr>
+          <w:ilvl w:val="0"/>
+          <w:numId w:val="7"/>
+        </w:numPr>
+      </w:pPr>
+      <w:r>
+        <w:t xml:space="preserve">rm -rf </w:t>
+      </w:r>
+      <w:r>
+        <w:t>repositorio –</w:t>
+      </w:r>
+      <w:r>
+        <w:t xml:space="preserve"> -r é de recursivo, irá acessar o diretório e irá excluir recursivamente, o f é de force, ou seja, irá </w:t>
+      </w:r>
+      <w:proofErr w:type="gramStart"/>
+      <w:r>
+        <w:t>força</w:t>
+      </w:r>
+      <w:proofErr w:type="gramEnd"/>
+      <w:r>
+        <w:t xml:space="preserve"> a exclusão</w:t>
+      </w:r>
+    </w:p>
+    <w:p>
+      <w:r>
+        <w:rPr>
+          <w:b/>
+          <w:bCs/>
+        </w:rPr>
+        <w:t>comando</w:t>
+      </w:r>
+      <w:r>
+        <w:rPr>
+          <w:b/>
+          <w:bCs/>
+        </w:rPr>
+        <w:t xml:space="preserve"> </w:t>
+      </w:r>
+      <w:r>
+        <w:rPr>
+          <w:b/>
+          <w:bCs/>
+        </w:rPr>
+        <w:t>-</w:t>
+      </w:r>
+      <w:r>
+        <w:rPr>
+          <w:b/>
+          <w:bCs/>
+        </w:rPr>
+        <w:t>help</w:t>
+      </w:r>
+      <w:r>
+        <w:t xml:space="preserve"> – -help trará uma ajuda para os comandos</w:t>
+      </w:r>
+    </w:p>
+    <w:p>
+      <w:pPr>
+        <w:pStyle w:val="PargrafodaLista"/>
+        <w:numPr>
+          <w:ilvl w:val="0"/>
+          <w:numId w:val="8"/>
+        </w:numPr>
+      </w:pPr>
+      <w:r>
+        <w:t>-i pede confirmação antes de executar o comando</w:t>
+      </w:r>
+    </w:p>
+    <w:p>
+      <w:pPr>
+        <w:pStyle w:val="PargrafodaLista"/>
+        <w:numPr>
+          <w:ilvl w:val="0"/>
+          <w:numId w:val="8"/>
+        </w:numPr>
+      </w:pPr>
+      <w:r>
+        <w:t>-f força o comando</w:t>
+      </w:r>
+    </w:p>
+    <w:p>
+      <w:pPr>
+        <w:pStyle w:val="PargrafodaLista"/>
+        <w:numPr>
+          <w:ilvl w:val="0"/>
+          <w:numId w:val="8"/>
+        </w:numPr>
+      </w:pPr>
+      <w:r>
+        <w:t>-r realiza o comando de maneira recursiva</w:t>
+      </w:r>
+    </w:p>
+    <w:p>
+      <w:r>
+        <w:rPr>
+          <w:b/>
+          <w:bCs/>
+        </w:rPr>
+        <w:t>man comando</w:t>
+      </w:r>
+      <w:r>
+        <w:t xml:space="preserve"> – traz ajuda do comando em formato de artigo</w:t>
+      </w:r>
+    </w:p>
+    <w:p>
+      <w:r>
+        <w:rPr>
+          <w:b/>
+          <w:bCs/>
+        </w:rPr>
+        <w:t>h</w:t>
+      </w:r>
+      <w:r>
+        <w:rPr>
+          <w:b/>
+          <w:bCs/>
+        </w:rPr>
+        <w:t>elp comando</w:t>
+      </w:r>
+      <w:r>
+        <w:t xml:space="preserve"> – é a mesma instrução para o -help</w:t>
+      </w:r>
+    </w:p>
+    <w:p>
+      <w:r>
+        <w:rPr>
+          <w:b/>
+          <w:bCs/>
+        </w:rPr>
+        <w:t>sudo comando</w:t>
+      </w:r>
+      <w:r>
+        <w:t xml:space="preserve"> – o comando sudo fornece permissão de administrador para executar o comando</w:t>
+      </w:r>
+    </w:p>
+    <w:p>
+      <w:r>
+        <w:rPr>
+          <w:b/>
+          <w:bCs/>
+        </w:rPr>
+        <w:t>sudo passwd root</w:t>
+      </w:r>
+      <w:r>
+        <w:t xml:space="preserve"> – Atribui uma senha (passwd) ao usuário root (root)</w:t>
+      </w:r>
+    </w:p>
+    <w:p>
+      <w:r>
+        <w:rPr>
+          <w:b/>
+          <w:bCs/>
+        </w:rPr>
+        <w:t>su</w:t>
+      </w:r>
+      <w:r>
+        <w:t xml:space="preserve"> – muda para o usuário administrador, o terminal muda de $ para #</w:t>
+      </w:r>
+    </w:p>
+    <w:p>
+      <w:pPr>
+        <w:pStyle w:val="PargrafodaLista"/>
+        <w:numPr>
+          <w:ilvl w:val="0"/>
+          <w:numId w:val="10"/>
+        </w:numPr>
+      </w:pPr>
+      <w:r>
+        <w:t xml:space="preserve">Em acesso remoto, o usuário root está bloqueado </w:t>
+      </w:r>
+      <w:r>
+        <w:t xml:space="preserve">de ser logado, </w:t>
+      </w:r>
+      <w:r>
+        <w:t>por segurança.</w:t>
+      </w:r>
+    </w:p>
+    <w:p>
+      <w:r>
+        <w:rPr>
+          <w:b/>
+          <w:bCs/>
+        </w:rPr>
+        <w:t>su NomeUsuario</w:t>
+      </w:r>
+      <w:r>
+        <w:t xml:space="preserve"> – muda para o usuário NomeUsuario.</w:t>
+      </w:r>
+    </w:p>
+    <w:p>
+      <w:r>
+        <w:t xml:space="preserve"> </w:t>
+      </w:r>
+      <w:r>
+        <w:rPr>
+          <w:b/>
+          <w:bCs/>
+        </w:rPr>
+        <w:t>cat Arquivo</w:t>
+      </w:r>
+      <w:r>
+        <w:t xml:space="preserve"> – exibe o conteúdo (cat) de um arquivo texto (Arquivo)</w:t>
+      </w:r>
+    </w:p>
+    <w:p>
+      <w:r>
+        <w:rPr>
+          <w:b/>
+          <w:bCs/>
+        </w:rPr>
+        <w:t>nano Arquivo</w:t>
+      </w:r>
+      <w:r>
+        <w:t xml:space="preserve"> – utiliza o editor de arquivo nano para editar o arquivo.</w:t>
+      </w:r>
+    </w:p>
+    <w:p>
+      <w:pPr>
+        <w:pStyle w:val="PargrafodaLista"/>
+        <w:numPr>
+          <w:ilvl w:val="0"/>
+          <w:numId w:val="10"/>
+        </w:numPr>
+      </w:pPr>
+      <w:r>
+        <w:t>O símbolo ^ significa o Ctrl da esquerda.</w:t>
+      </w:r>
+    </w:p>
+    <w:p>
+      <w:pPr>
+        <w:pStyle w:val="PargrafodaLista"/>
+        <w:numPr>
+          <w:ilvl w:val="0"/>
+          <w:numId w:val="10"/>
+        </w:numPr>
+      </w:pPr>
+      <w:r>
+        <w:lastRenderedPageBreak/>
+        <w:t>Para salvar utiliza Ctrl + o</w:t>
+      </w:r>
+    </w:p>
+    <w:p>
+      <w:pPr>
+        <w:pStyle w:val="PargrafodaLista"/>
+        <w:numPr>
+          <w:ilvl w:val="0"/>
+          <w:numId w:val="10"/>
+        </w:numPr>
+      </w:pPr>
+      <w:r>
+        <w:t>Para sair utiliza Ctrl + x</w:t>
+      </w:r>
+    </w:p>
+    <w:p/>
+    <w:p>
+      <w:r>
+        <w:rPr>
+          <w:b/>
+          <w:bCs/>
+        </w:rPr>
+        <w:t>vi Arquivo</w:t>
+      </w:r>
+      <w:r>
+        <w:t xml:space="preserve"> – utiliza o editor de texto vi para editar um arquivo.</w:t>
+      </w:r>
+    </w:p>
+    <w:p>
+      <w:pPr>
+        <w:pStyle w:val="PargrafodaLista"/>
+        <w:numPr>
+          <w:ilvl w:val="0"/>
+          <w:numId w:val="10"/>
+        </w:numPr>
+      </w:pPr>
+      <w:r>
+        <w:t xml:space="preserve">Ao entrar no vi é preciso pressionar </w:t>
+      </w:r>
+      <w:r>
+        <w:rPr>
+          <w:b/>
+          <w:bCs/>
+        </w:rPr>
+        <w:t>i</w:t>
+      </w:r>
+      <w:r>
+        <w:t xml:space="preserve"> </w:t>
+      </w:r>
+      <w:r>
+        <w:t>para ativar o modo de edição</w:t>
+      </w:r>
+    </w:p>
+    <w:p>
+      <w:pPr>
+        <w:pStyle w:val="PargrafodaLista"/>
+        <w:numPr>
+          <w:ilvl w:val="0"/>
+          <w:numId w:val="10"/>
+        </w:numPr>
+      </w:pPr>
+      <w:r>
+        <w:t>Ao pressionar ESC,</w:t>
+      </w:r>
+      <w:r>
+        <w:t xml:space="preserve"> sai do modo edição</w:t>
+      </w:r>
+    </w:p>
+    <w:p>
+      <w:pPr>
+        <w:pStyle w:val="PargrafodaLista"/>
+        <w:numPr>
+          <w:ilvl w:val="0"/>
+          <w:numId w:val="10"/>
+        </w:numPr>
+      </w:pPr>
+      <w:r>
+        <w:t>Ao pressionar: acessa o menu</w:t>
+      </w:r>
+    </w:p>
+    <w:p>
+      <w:pPr>
+        <w:pStyle w:val="PargrafodaLista"/>
+        <w:numPr>
+          <w:ilvl w:val="0"/>
+          <w:numId w:val="10"/>
+        </w:numPr>
+      </w:pPr>
+      <w:r>
+        <w:t>Para salvar e sair é preciso escrever :wq (: - menu, w – write, q – quit)</w:t>
+      </w:r>
+    </w:p>
+    <w:p>
+      <w:pPr>
+        <w:rPr>
+          <w:b/>
+          <w:bCs/>
+        </w:rPr>
+      </w:pPr>
+    </w:p>
+    <w:p>
+      <w:r>
+        <w:rPr>
+          <w:b/>
+          <w:bCs/>
+        </w:rPr>
+        <w:t>reboot</w:t>
+      </w:r>
+      <w:r>
+        <w:t xml:space="preserve"> – reinicia o sistema</w:t>
+      </w:r>
+    </w:p>
+    <w:p>
+      <w:r>
+        <w:rPr>
+          <w:b/>
+          <w:bCs/>
+        </w:rPr>
+        <w:t>systemctl status nomeServico</w:t>
+      </w:r>
+      <w:r>
+        <w:t xml:space="preserve"> – visualiza os status de um serviço específico, juntamente com seus logs.</w:t>
+      </w:r>
+    </w:p>
+    <w:p>
+      <w:pPr>
+        <w:pStyle w:val="PargrafodaLista"/>
+        <w:numPr>
+          <w:ilvl w:val="0"/>
+          <w:numId w:val="10"/>
+        </w:numPr>
+      </w:pPr>
+      <w:r>
+        <w:rPr>
+          <w:b/>
+          <w:bCs/>
+        </w:rPr>
+        <w:t>systemctl restart sshd</w:t>
+      </w:r>
+      <w:r>
+        <w:t xml:space="preserve"> – reinicia o serviço sshd</w:t>
+      </w:r>
+    </w:p>
+    <w:p>
+      <w:r>
+        <w:rPr>
+          <w:b/>
+          <w:bCs/>
+        </w:rPr>
+        <w:t>history</w:t>
+      </w:r>
+      <w:r>
+        <w:t xml:space="preserve"> – comando que registra os comandos do usuário, registra os últimos 1000 comandos.</w:t>
+      </w:r>
+    </w:p>
+    <w:p>
+      <w:pPr>
+        <w:pStyle w:val="PargrafodaLista"/>
+        <w:numPr>
+          <w:ilvl w:val="0"/>
+          <w:numId w:val="10"/>
+        </w:numPr>
+      </w:pPr>
+      <w:r>
+        <w:rPr>
+          <w:b/>
+          <w:bCs/>
+        </w:rPr>
+        <w:t>history 30</w:t>
+      </w:r>
+      <w:r>
+        <w:t xml:space="preserve"> – lista os últimos 30 comandos</w:t>
+      </w:r>
+    </w:p>
+    <w:p>
+      <w:pPr>
+        <w:pStyle w:val="PargrafodaLista"/>
+        <w:numPr>
+          <w:ilvl w:val="0"/>
+          <w:numId w:val="10"/>
+        </w:numPr>
+      </w:pPr>
+      <w:r>
+        <w:rPr>
+          <w:b/>
+          <w:bCs/>
+        </w:rPr>
+        <w:t xml:space="preserve">history | grep “Planilhas” </w:t>
+      </w:r>
+      <w:r>
+        <w:t>– lista a ordem de comandos usados que utilizam Planilhas na composição.</w:t>
+      </w:r>
+    </w:p>
+    <w:p>
+      <w:pPr>
+        <w:pStyle w:val="PargrafodaLista"/>
+        <w:numPr>
+          <w:ilvl w:val="0"/>
+          <w:numId w:val="10"/>
+        </w:numPr>
+      </w:pPr>
+      <w:r>
+        <w:rPr>
+          <w:b/>
+          <w:bCs/>
+        </w:rPr>
+        <w:t>history -c</w:t>
+      </w:r>
+      <w:r>
+        <w:t xml:space="preserve"> – apaga a lista dos comandos do usuário.</w:t>
+      </w:r>
+    </w:p>
+    <w:p>
+      <w:pPr>
+        <w:pStyle w:val="PargrafodaLista"/>
+        <w:numPr>
+          <w:ilvl w:val="0"/>
+          <w:numId w:val="10"/>
+        </w:numPr>
+      </w:pPr>
+      <w:r>
+        <w:rPr>
+          <w:b/>
+          <w:bCs/>
+        </w:rPr>
+        <w:t>set +o history</w:t>
+      </w:r>
+      <w:r>
+        <w:t xml:space="preserve"> – não lista os comandos no history</w:t>
+      </w:r>
+    </w:p>
+    <w:p>
+      <w:pPr>
+        <w:pStyle w:val="PargrafodaLista"/>
+        <w:numPr>
+          <w:ilvl w:val="0"/>
+          <w:numId w:val="10"/>
+        </w:numPr>
+      </w:pPr>
+      <w:r>
+        <w:rPr>
+          <w:b/>
+          <w:bCs/>
+        </w:rPr>
+        <w:t>set -o history</w:t>
+      </w:r>
+      <w:r>
+        <w:t xml:space="preserve"> – lista os comandos no history</w:t>
+      </w:r>
+    </w:p>
+    <w:p>
+      <w:r>
+        <w:rPr>
+          <w:b/>
+          <w:bCs/>
+        </w:rPr>
+        <w:t>!numeroComando</w:t>
+      </w:r>
+      <w:r>
+        <w:t xml:space="preserve"> </w:t>
+      </w:r>
       <w:r>
         <w:t>–</w:t>
       </w:r>
       <w:r>
-        <w:t xml:space="preserve"> diretório do usuário</w:t>
-      </w:r>
-    </w:p>
-    <w:p>
-      <w:pPr>
-        <w:pStyle w:val="PargrafodaLista"/>
-        <w:numPr>
-          <w:ilvl w:val="0"/>
-          <w:numId w:val="4"/>
-        </w:numPr>
-      </w:pPr>
+        <w:t xml:space="preserve"> executa o comando com a numeração na lista de comandos do history.</w:t>
+      </w:r>
+    </w:p>
+    <w:p>
+      <w:r>
+        <w:rPr>
+          <w:b/>
+          <w:bCs/>
+        </w:rPr>
+        <w:t xml:space="preserve">!! </w:t>
+      </w:r>
+      <w:r>
+        <w:t>executa o último comando</w:t>
+      </w:r>
+    </w:p>
+    <w:p>
+      <w:r>
+        <w:rPr>
+          <w:b/>
+          <w:bCs/>
+        </w:rPr>
+        <w:t>e</w:t>
+      </w:r>
+      <w:r>
+        <w:rPr>
+          <w:b/>
+          <w:bCs/>
+        </w:rPr>
+        <w:t>xport HIS</w:t>
+      </w:r>
+      <w:r>
+        <w:rPr>
+          <w:b/>
+          <w:bCs/>
+        </w:rPr>
+        <w:t>TT</w:t>
+      </w:r>
+      <w:r>
+        <w:rPr>
+          <w:b/>
+          <w:bCs/>
+        </w:rPr>
+        <w:t>IMEFORMAT</w:t>
+      </w:r>
+      <w:r>
+        <w:rPr>
+          <w:b/>
+          <w:bCs/>
+        </w:rPr>
+        <w:t>=”%c ”</w:t>
+      </w:r>
+      <w:r>
+        <w:t xml:space="preserve"> – exporta para uma variável de ambiente com formatação customizada (%c)</w:t>
+      </w:r>
+    </w:p>
+    <w:p>
+      <w:r>
+        <w:rPr>
+          <w:b/>
+          <w:bCs/>
+        </w:rPr>
+        <w:t>useradd Usuario</w:t>
+      </w:r>
+      <w:r>
+        <w:t xml:space="preserve"> – Cria um novo usuário</w:t>
+      </w:r>
+    </w:p>
+    <w:p>
+      <w:pPr>
+        <w:pStyle w:val="PargrafodaLista"/>
+        <w:numPr>
+          <w:ilvl w:val="0"/>
+          <w:numId w:val="12"/>
+        </w:numPr>
+      </w:pPr>
+      <w:r>
+        <w:rPr>
+          <w:b/>
+          <w:bCs/>
+        </w:rPr>
+        <w:t>useradd joao -m -c “Usuario novo” -s /bin/bash</w:t>
+      </w:r>
+      <w:r>
+        <w:t xml:space="preserve"> – o </w:t>
+      </w:r>
+      <w:r>
+        <w:rPr>
+          <w:b/>
+          <w:bCs/>
+        </w:rPr>
+        <w:t>-m</w:t>
+      </w:r>
+      <w:r>
+        <w:t xml:space="preserve"> cria a pasta de usuário, o </w:t>
+      </w:r>
+      <w:r>
+        <w:rPr>
+          <w:b/>
+          <w:bCs/>
+        </w:rPr>
+        <w:t>-c</w:t>
+      </w:r>
+      <w:r>
+        <w:t xml:space="preserve"> para adicionar nome completo do usuário, o </w:t>
+      </w:r>
+      <w:r>
+        <w:rPr>
+          <w:b/>
+          <w:bCs/>
+        </w:rPr>
+        <w:t>-s</w:t>
+      </w:r>
+      <w:r>
+        <w:t xml:space="preserve"> define qual shell será usado</w:t>
+      </w:r>
+    </w:p>
+    <w:p>
+      <w:pPr>
+        <w:pStyle w:val="PargrafodaLista"/>
+        <w:numPr>
+          <w:ilvl w:val="0"/>
+          <w:numId w:val="12"/>
+        </w:numPr>
+      </w:pPr>
+      <w:r>
+        <w:rPr>
+          <w:b/>
+          <w:bCs/>
+        </w:rPr>
+        <w:t xml:space="preserve">useradd guest </w:t>
+      </w:r>
+      <w:r>
+        <w:rPr>
+          <w:b/>
+          <w:bCs/>
+        </w:rPr>
+        <w:t xml:space="preserve">-c “convidado” -m -e 26/06/2026 </w:t>
+      </w:r>
+      <w:r>
+        <w:t>– Cria um usuário convidado, o -e define uma data limite de acesso do usuário</w:t>
+      </w:r>
+    </w:p>
+    <w:p>
+      <w:pPr>
+        <w:pStyle w:val="PargrafodaLista"/>
+        <w:numPr>
+          <w:ilvl w:val="0"/>
+          <w:numId w:val="12"/>
+        </w:numPr>
+      </w:pPr>
+      <w:r>
+        <w:rPr>
+          <w:b/>
+          <w:bCs/>
+        </w:rPr>
+        <w:t>useradd usuario</w:t>
+      </w:r>
+      <w:r>
+        <w:rPr>
+          <w:b/>
+          <w:bCs/>
+        </w:rPr>
+        <w:t xml:space="preserve"> -p $(</w:t>
+      </w:r>
+      <w:proofErr w:type="spellStart"/>
+      <w:r>
+        <w:rPr>
+          <w:b/>
+          <w:bCs/>
+        </w:rPr>
+        <w:t>openssl</w:t>
+      </w:r>
+      <w:proofErr w:type="spellEnd"/>
+      <w:r>
+        <w:rPr>
+          <w:b/>
+          <w:bCs/>
+        </w:rPr>
+        <w:t xml:space="preserve"> passwd -</w:t>
+      </w:r>
+      <w:r>
+        <w:rPr>
+          <w:b/>
+          <w:bCs/>
+        </w:rPr>
+        <w:t>6</w:t>
+      </w:r>
+      <w:r>
+        <w:rPr>
+          <w:b/>
+          <w:bCs/>
+        </w:rPr>
+        <w:t xml:space="preserve"> Senha123) </w:t>
+      </w:r>
+      <w:r>
+        <w:t>– Cria um usuário, o -p permite passar a senha diretamente na criação.</w:t>
+      </w:r>
+    </w:p>
+    <w:p>
+      <w:pPr>
+        <w:pStyle w:val="PargrafodaLista"/>
+        <w:numPr>
+          <w:ilvl w:val="0"/>
+          <w:numId w:val="12"/>
+        </w:numPr>
+      </w:pPr>
+      <w:r>
+        <w:rPr>
+          <w:b/>
+          <w:bCs/>
+        </w:rPr>
+        <w:t xml:space="preserve">useradd </w:t>
+      </w:r>
+      <w:r>
+        <w:rPr>
+          <w:b/>
+          <w:bCs/>
+        </w:rPr>
+        <w:t>usuario -G NomeGrupo</w:t>
+      </w:r>
+      <w:r>
+        <w:t xml:space="preserve"> – adiciona o usuário a um grupo</w:t>
+      </w:r>
+    </w:p>
+    <w:p>
+      <w:r>
+        <w:rPr>
+          <w:b/>
+          <w:bCs/>
+        </w:rPr>
+        <w:t>userdel -f Usuario</w:t>
+      </w:r>
+      <w:r>
+        <w:t xml:space="preserve"> – Deleta o usuário de maneira forçada</w:t>
+      </w:r>
+    </w:p>
+    <w:p>
+      <w:pPr>
+        <w:pStyle w:val="PargrafodaLista"/>
+        <w:numPr>
+          <w:ilvl w:val="0"/>
+          <w:numId w:val="12"/>
+        </w:numPr>
+      </w:pPr>
+      <w:r>
+        <w:rPr>
+          <w:b/>
+          <w:bCs/>
+        </w:rPr>
+        <w:t>userdel -r -f Usuario</w:t>
+      </w:r>
+      <w:r>
+        <w:t xml:space="preserve"> – garante que o diretório e o email do usuário sejam excluídos</w:t>
+      </w:r>
+    </w:p>
+    <w:p>
+      <w:r>
+        <w:rPr>
+          <w:b/>
+          <w:bCs/>
+        </w:rPr>
+        <w:lastRenderedPageBreak/>
+        <w:t>passwd Usuario</w:t>
+      </w:r>
+      <w:r>
+        <w:t xml:space="preserve"> – Define uma nova senha para o usuário</w:t>
+      </w:r>
+    </w:p>
+    <w:p>
+      <w:pPr>
+        <w:pStyle w:val="PargrafodaLista"/>
+        <w:numPr>
+          <w:ilvl w:val="0"/>
+          <w:numId w:val="12"/>
+        </w:numPr>
+      </w:pPr>
+      <w:r>
+        <w:rPr>
+          <w:b/>
+          <w:bCs/>
+        </w:rPr>
+        <w:t>passwd guest -e</w:t>
+      </w:r>
+      <w:r>
+        <w:t xml:space="preserve"> – o -e expira a senha de usuário</w:t>
+      </w:r>
+      <w:r>
+        <w:t>, forçando o usuário a trocar a senha</w:t>
+      </w:r>
+    </w:p>
+    <w:p>
+      <w:r>
+        <w:rPr>
+          <w:b/>
+          <w:bCs/>
+        </w:rPr>
+        <w:t>chsh -s /bin/bash usuario</w:t>
+      </w:r>
+      <w:r>
+        <w:t xml:space="preserve"> – chsh (change shell) modifica o shell padrão para o usuário</w:t>
+      </w:r>
+    </w:p>
+    <w:p>
+      <w:proofErr w:type="spellStart"/>
+      <w:r>
+        <w:rPr>
+          <w:b/>
+          <w:bCs/>
+        </w:rPr>
+        <w:t>usermod</w:t>
+      </w:r>
+      <w:proofErr w:type="spellEnd"/>
+      <w:r>
+        <w:rPr>
+          <w:b/>
+          <w:bCs/>
+        </w:rPr>
+        <w:t xml:space="preserve"> Usuario -s /bin/bash</w:t>
+      </w:r>
+      <w:r>
+        <w:t xml:space="preserve"> – modifica as configurações do usuário</w:t>
+      </w:r>
+    </w:p>
+    <w:p>
+      <w:pPr>
+        <w:pStyle w:val="PargrafodaLista"/>
+        <w:numPr>
+          <w:ilvl w:val="0"/>
+          <w:numId w:val="12"/>
+        </w:numPr>
+      </w:pPr>
+      <w:proofErr w:type="spellStart"/>
+      <w:r>
+        <w:rPr>
+          <w:b/>
+          <w:bCs/>
+        </w:rPr>
+        <w:t>usermod</w:t>
+      </w:r>
+      <w:proofErr w:type="spellEnd"/>
+      <w:r>
+        <w:rPr>
+          <w:b/>
+          <w:bCs/>
+        </w:rPr>
+        <w:t xml:space="preserve"> -G </w:t>
+      </w:r>
+      <w:proofErr w:type="spellStart"/>
+      <w:r>
+        <w:rPr>
+          <w:b/>
+          <w:bCs/>
+        </w:rPr>
+        <w:t>adm</w:t>
+      </w:r>
+      <w:proofErr w:type="spellEnd"/>
+      <w:r>
+        <w:rPr>
+          <w:b/>
+          <w:bCs/>
+        </w:rPr>
+        <w:t xml:space="preserve">, </w:t>
+      </w:r>
+      <w:proofErr w:type="spellStart"/>
+      <w:r>
+        <w:rPr>
+          <w:b/>
+          <w:bCs/>
+        </w:rPr>
+        <w:t>sudo</w:t>
+      </w:r>
+      <w:proofErr w:type="spellEnd"/>
+      <w:r>
+        <w:rPr>
+          <w:b/>
+          <w:bCs/>
+        </w:rPr>
+        <w:t xml:space="preserve"> Usuario</w:t>
+      </w:r>
+      <w:r>
+        <w:t xml:space="preserve"> – o -G permite adicionar Usuario aos grupos </w:t>
+      </w:r>
+      <w:proofErr w:type="spellStart"/>
+      <w:r>
+        <w:t>adm</w:t>
+      </w:r>
+      <w:proofErr w:type="spellEnd"/>
+      <w:r>
+        <w:t xml:space="preserve"> e </w:t>
+      </w:r>
+      <w:proofErr w:type="spellStart"/>
+      <w:r>
+        <w:t>sudo</w:t>
+      </w:r>
+      <w:proofErr w:type="spellEnd"/>
+      <w:r>
+        <w:t>.</w:t>
+      </w:r>
+    </w:p>
+    <w:p>
+      <w:r>
+        <w:rPr>
+          <w:b/>
+          <w:bCs/>
+        </w:rPr>
+        <w:t>chmod +x script</w:t>
+      </w:r>
+      <w:r>
+        <w:t xml:space="preserve"> – modifica permissões de scripts</w:t>
+      </w:r>
+    </w:p>
+    <w:p>
+      <w:pPr>
+        <w:pStyle w:val="PargrafodaLista"/>
+        <w:numPr>
+          <w:ilvl w:val="0"/>
+          <w:numId w:val="12"/>
+        </w:numPr>
+      </w:pPr>
+      <w:r>
+        <w:rPr>
+          <w:b/>
+          <w:bCs/>
+        </w:rPr>
+        <w:t>chmod 750 Diretorio</w:t>
+      </w:r>
+      <w:r>
+        <w:t xml:space="preserve"> – modifica as permissões de diretório, conforme valores da tabela abaixo e na ordem de dígitos: dono (7), grupo (5), demais usuários (0)</w:t>
+      </w:r>
+    </w:p>
+    <w:p>
+      <w:pPr>
+        <w:pStyle w:val="PargrafodaLista"/>
+      </w:pPr>
+      <w:r>
+        <w:drawing>
+          <wp:inline distT="0" distB="0" distL="0" distR="0" wp14:anchorId="4727ACE5" wp14:editId="7C72BA88">
+            <wp:extent cx="1584960" cy="776307"/>
+            <wp:effectExtent l="0" t="0" r="0" b="5080"/>
+            <wp:docPr id="1662491131" name="Imagem 1"/>
+            <wp:cNvGraphicFramePr>
+              <a:graphicFrameLocks xmlns:a="http://schemas.openxmlformats.org/drawingml/2006/main" noChangeAspect="1"/>
+            </wp:cNvGraphicFramePr>
+            <a:graphic xmlns:a="http://schemas.openxmlformats.org/drawingml/2006/main">
+              <a:graphicData uri="http://schemas.openxmlformats.org/drawingml/2006/picture">
+                <pic:pic xmlns:pic="http://schemas.openxmlformats.org/drawingml/2006/picture">
+                  <pic:nvPicPr>
+                    <pic:cNvPr id="1662491131" name=""/>
+                    <pic:cNvPicPr/>
+                  </pic:nvPicPr>
+                  <pic:blipFill>
+                    <a:blip r:embed="rId9"/>
+                    <a:stretch>
+                      <a:fillRect/>
+                    </a:stretch>
+                  </pic:blipFill>
+                  <pic:spPr>
+                    <a:xfrm>
+                      <a:off x="0" y="0"/>
+                      <a:ext cx="1591941" cy="779726"/>
+                    </a:xfrm>
+                    <a:prstGeom prst="rect">
+                      <a:avLst/>
+                    </a:prstGeom>
+                  </pic:spPr>
+                </pic:pic>
+              </a:graphicData>
+            </a:graphic>
+          </wp:inline>
+        </w:drawing>
+      </w:r>
+    </w:p>
+    <w:p>
+      <w:proofErr w:type="spellStart"/>
+      <w:r>
+        <w:rPr>
+          <w:b/>
+          <w:bCs/>
+        </w:rPr>
+        <w:t>groupadd</w:t>
+      </w:r>
+      <w:proofErr w:type="spellEnd"/>
+      <w:r>
+        <w:rPr>
+          <w:b/>
+          <w:bCs/>
+        </w:rPr>
+        <w:t xml:space="preserve"> NomeGrupo</w:t>
+      </w:r>
+      <w:r>
+        <w:t xml:space="preserve"> – cria grupo de usuário</w:t>
+      </w:r>
+    </w:p>
+    <w:p>
+      <w:proofErr w:type="spellStart"/>
+      <w:r>
+        <w:rPr>
+          <w:b/>
+          <w:bCs/>
+        </w:rPr>
+        <w:t>groupdel</w:t>
+      </w:r>
+      <w:proofErr w:type="spellEnd"/>
+      <w:r>
+        <w:rPr>
+          <w:b/>
+          <w:bCs/>
+        </w:rPr>
+        <w:t xml:space="preserve"> NomeGrupo</w:t>
+      </w:r>
+      <w:r>
+        <w:t xml:space="preserve"> – deleta grupo de usuário</w:t>
+      </w:r>
+    </w:p>
+    <w:p>
+      <w:proofErr w:type="spellStart"/>
+      <w:r>
+        <w:rPr>
+          <w:b/>
+          <w:bCs/>
+        </w:rPr>
+        <w:t>cat</w:t>
+      </w:r>
+      <w:proofErr w:type="spellEnd"/>
+      <w:r>
+        <w:rPr>
+          <w:b/>
+          <w:bCs/>
+        </w:rPr>
+        <w:t xml:space="preserve"> </w:t>
+      </w:r>
       <w:r>
         <w:rPr>
           <w:b/>
@@ -869,857 +2154,414 @@
         </w:rPr>
         <w:t>/</w:t>
       </w:r>
-      <w:r>
+      <w:proofErr w:type="spellStart"/>
+      <w:r>
+        <w:rPr>
+          <w:b/>
+          <w:bCs/>
+        </w:rPr>
+        <w:t>etc</w:t>
+      </w:r>
+      <w:proofErr w:type="spellEnd"/>
+      <w:r>
+        <w:rPr>
+          <w:b/>
+          <w:bCs/>
+        </w:rPr>
+        <w:t>/</w:t>
+      </w:r>
+      <w:proofErr w:type="spellStart"/>
+      <w:r>
+        <w:rPr>
+          <w:b/>
+          <w:bCs/>
+        </w:rPr>
+        <w:t>group</w:t>
+      </w:r>
+      <w:proofErr w:type="spellEnd"/>
+      <w:r>
+        <w:t xml:space="preserve"> – exibe os grupos de usuários listados no kernel</w:t>
+      </w:r>
+    </w:p>
+    <w:p>
+      <w:proofErr w:type="spellStart"/>
+      <w:r>
+        <w:rPr>
+          <w:b/>
+          <w:bCs/>
+        </w:rPr>
+        <w:t>gpasswd</w:t>
+      </w:r>
+      <w:proofErr w:type="spellEnd"/>
+      <w:r>
+        <w:rPr>
+          <w:b/>
+          <w:bCs/>
+        </w:rPr>
+        <w:t xml:space="preserve"> -d Usuario NomeGrupo </w:t>
+      </w:r>
+      <w:r>
+        <w:t>– remove o Usuario do NomeGrupo</w:t>
+      </w:r>
+    </w:p>
+    <w:p>
+      <w:proofErr w:type="spellStart"/>
+      <w:r>
+        <w:rPr>
+          <w:b/>
+          <w:bCs/>
+        </w:rPr>
+        <w:t>chown</w:t>
+      </w:r>
+      <w:proofErr w:type="spellEnd"/>
+      <w:r>
+        <w:rPr>
+          <w:b/>
+          <w:bCs/>
+        </w:rPr>
         <w:t xml:space="preserve"> </w:t>
       </w:r>
-      <w:r>
-        <w:t>–</w:t>
-      </w:r>
-      <w:r>
-        <w:t xml:space="preserve"> diretório raiz do </w:t>
-      </w:r>
-      <w:r>
-        <w:t>Linux, se for usado /pasta ele buscará na raiz, pois / é referente a raiz.</w:t>
-      </w:r>
-    </w:p>
-    <w:p>
-      <w:pPr>
-        <w:pStyle w:val="PargrafodaLista"/>
-        <w:numPr>
-          <w:ilvl w:val="0"/>
-          <w:numId w:val="4"/>
-        </w:numPr>
-      </w:pPr>
-      <w:r>
-        <w:rPr>
-          <w:b/>
-          <w:bCs/>
-        </w:rPr>
-        <w:t>..</w:t>
-      </w:r>
-      <w:r>
-        <w:t xml:space="preserve"> </w:t>
-      </w:r>
-      <w:r>
-        <w:t>–</w:t>
-      </w:r>
-      <w:r>
-        <w:t xml:space="preserve"> Retorna ao diretório anterior</w:t>
-      </w:r>
-    </w:p>
-    <w:p>
-      <w:r>
-        <w:t xml:space="preserve">É possível </w:t>
-      </w:r>
-      <w:r>
-        <w:rPr>
-          <w:b/>
-          <w:bCs/>
-        </w:rPr>
-        <w:t>combinar instruções</w:t>
-      </w:r>
-      <w:r>
-        <w:t xml:space="preserve"> de diretório como: ../backups </w:t>
-      </w:r>
-      <w:r>
-        <w:t>–</w:t>
-      </w:r>
-      <w:r>
-        <w:t xml:space="preserve"> retorna uma pasta e acessa backups  </w:t>
-      </w:r>
-    </w:p>
-    <w:p>
-      <w:r>
-        <w:rPr>
-          <w:b/>
-          <w:bCs/>
-        </w:rPr>
+      <w:proofErr w:type="spellStart"/>
+      <w:r>
+        <w:rPr>
+          <w:b/>
+          <w:bCs/>
+        </w:rPr>
+        <w:t>Usuario:NomeGrupo</w:t>
+      </w:r>
+      <w:proofErr w:type="spellEnd"/>
+      <w:r>
+        <w:rPr>
+          <w:b/>
+          <w:bCs/>
+        </w:rPr>
+        <w:t xml:space="preserve"> Diretorio</w:t>
+      </w:r>
+      <w:r>
+        <w:t xml:space="preserve"> – altera o dono de um diretório</w:t>
+      </w:r>
+      <w:r>
+        <w:t>0arquivo</w:t>
+      </w:r>
+      <w:r>
+        <w:t xml:space="preserve"> chown (change </w:t>
+      </w:r>
+      <w:proofErr w:type="spellStart"/>
+      <w:r>
+        <w:t>owner</w:t>
+      </w:r>
+      <w:proofErr w:type="spellEnd"/>
+      <w:r>
+        <w:t>)</w:t>
+      </w:r>
+    </w:p>
+    <w:p/>
+    <w:p>
+      <w:pPr>
+        <w:pStyle w:val="Ttulo2"/>
+      </w:pPr>
+      <w:r>
+        <w:t>Script</w:t>
+      </w:r>
+    </w:p>
+    <w:p>
+      <w:r>
+        <w:t>Os scripts</w:t>
+      </w:r>
+      <w:r>
+        <w:t xml:space="preserve"> no Linux são identificados pela extensão .</w:t>
+      </w:r>
+      <w:proofErr w:type="spellStart"/>
+      <w:r>
+        <w:t>sh</w:t>
+      </w:r>
+      <w:proofErr w:type="spellEnd"/>
+    </w:p>
+    <w:p>
+      <w:r>
+        <w:t>Eles devem começar com a primeira linha com sintaxe:</w:t>
+      </w:r>
+    </w:p>
+    <w:p>
+      <w:proofErr w:type="gramStart"/>
+      <w:r>
+        <w:t>#!/</w:t>
+      </w:r>
+      <w:proofErr w:type="gramEnd"/>
+      <w:r>
+        <w:t>bin/bash</w:t>
+      </w:r>
+    </w:p>
+    <w:p>
+      <w:r>
+        <w:drawing>
+          <wp:inline distT="0" distB="0" distL="0" distR="0" wp14:anchorId="413AA60F" wp14:editId="7CB67B89">
+            <wp:extent cx="2499360" cy="1049411"/>
+            <wp:effectExtent l="0" t="0" r="0" b="0"/>
+            <wp:docPr id="423170461" name="Imagem 1"/>
+            <wp:cNvGraphicFramePr>
+              <a:graphicFrameLocks xmlns:a="http://schemas.openxmlformats.org/drawingml/2006/main" noChangeAspect="1"/>
+            </wp:cNvGraphicFramePr>
+            <a:graphic xmlns:a="http://schemas.openxmlformats.org/drawingml/2006/main">
+              <a:graphicData uri="http://schemas.openxmlformats.org/drawingml/2006/picture">
+                <pic:pic xmlns:pic="http://schemas.openxmlformats.org/drawingml/2006/picture">
+                  <pic:nvPicPr>
+                    <pic:cNvPr id="423170461" name=""/>
+                    <pic:cNvPicPr/>
+                  </pic:nvPicPr>
+                  <pic:blipFill>
+                    <a:blip r:embed="rId10"/>
+                    <a:stretch>
+                      <a:fillRect/>
+                    </a:stretch>
+                  </pic:blipFill>
+                  <pic:spPr>
+                    <a:xfrm>
+                      <a:off x="0" y="0"/>
+                      <a:ext cx="2506100" cy="1052241"/>
+                    </a:xfrm>
+                    <a:prstGeom prst="rect">
+                      <a:avLst/>
+                    </a:prstGeom>
+                  </pic:spPr>
+                </pic:pic>
+              </a:graphicData>
+            </a:graphic>
+          </wp:inline>
+        </w:drawing>
+      </w:r>
+    </w:p>
+    <w:p/>
+    <w:p>
+      <w:pPr>
+        <w:pStyle w:val="Ttulo2"/>
+      </w:pPr>
+      <w:r>
+        <w:t>Infraestrutura como código</w:t>
+      </w:r>
+    </w:p>
+    <w:p>
+      <w:r>
+        <w:t>Infraestrutura como código (</w:t>
+      </w:r>
+      <w:proofErr w:type="spellStart"/>
+      <w:r>
+        <w:t>IaC</w:t>
+      </w:r>
+      <w:proofErr w:type="spellEnd"/>
+      <w:r>
+        <w:t>) é o gerenciamento e provisionamento da infraestrutura por meio de códigos, em vez de processos manuais.</w:t>
+      </w:r>
+    </w:p>
+    <w:p>
+      <w:r>
         <w:lastRenderedPageBreak/>
-        <w:t>touch nome_arquivo</w:t>
-      </w:r>
-      <w:r>
-        <w:t xml:space="preserve"> </w:t>
-      </w:r>
-      <w:r>
-        <w:t>–</w:t>
-      </w:r>
-      <w:r>
-        <w:t xml:space="preserve"> cria um arquivo</w:t>
-      </w:r>
-    </w:p>
-    <w:p>
-      <w:r>
-        <w:rPr>
-          <w:b/>
-          <w:bCs/>
-        </w:rPr>
-        <w:t>find -name arq*</w:t>
-      </w:r>
-      <w:r>
-        <w:t xml:space="preserve"> </w:t>
-      </w:r>
-      <w:r>
-        <w:t>–</w:t>
-      </w:r>
-      <w:r>
-        <w:t xml:space="preserve"> busca um arquivo a partir do nome para o diretório de busca, find é a instrução, -name é buscado pelo nome, arq* é o que se lembra do nome</w:t>
-      </w:r>
-    </w:p>
-    <w:p>
-      <w:r>
-        <w:rPr>
-          <w:b/>
-          <w:bCs/>
-        </w:rPr>
-        <w:t>mkdir NomeDiretorio</w:t>
-      </w:r>
-      <w:r>
-        <w:t xml:space="preserve"> </w:t>
-      </w:r>
-      <w:r>
-        <w:t>–</w:t>
-      </w:r>
-      <w:r>
-        <w:t xml:space="preserve"> cria um diretório com o nome NomeDiretorio</w:t>
-      </w:r>
-    </w:p>
-    <w:p>
-      <w:pPr>
-        <w:pStyle w:val="PargrafodaLista"/>
-        <w:numPr>
-          <w:ilvl w:val="0"/>
-          <w:numId w:val="6"/>
-        </w:numPr>
-      </w:pPr>
-      <w:r>
-        <w:t>mkdir /home/anderson/Planilhas/Escolares</w:t>
-      </w:r>
-      <w:r>
-        <w:t xml:space="preserve"> </w:t>
-      </w:r>
-    </w:p>
-    <w:p>
-      <w:pPr>
-        <w:pStyle w:val="PargrafodaLista"/>
-        <w:numPr>
-          <w:ilvl w:val="0"/>
-          <w:numId w:val="6"/>
-        </w:numPr>
-      </w:pPr>
-      <w:r>
-        <w:t xml:space="preserve">mkdir ‘Meus Documentos’ </w:t>
-      </w:r>
-      <w:r>
-        <w:t>–</w:t>
-      </w:r>
-      <w:r>
-        <w:t xml:space="preserve"> Criar um diretório com espaço, sempre usar aspas simples</w:t>
-      </w:r>
-    </w:p>
-    <w:p>
-      <w:pPr>
-        <w:pStyle w:val="PargrafodaLista"/>
-        <w:numPr>
-          <w:ilvl w:val="0"/>
-          <w:numId w:val="6"/>
-        </w:numPr>
-      </w:pPr>
-      <w:r>
-        <w:t>mkdir diretorio1 diretorio2</w:t>
-      </w:r>
-    </w:p>
-    <w:p>
-      <w:r>
-        <w:rPr>
-          <w:b/>
-          <w:bCs/>
-        </w:rPr>
-        <w:t>rmdir NomeDiretorio</w:t>
-      </w:r>
-      <w:r>
-        <w:t xml:space="preserve"> – remove um diretório com o nome NomeDiretorio rmdir (remove directory)</w:t>
-      </w:r>
-    </w:p>
-    <w:p>
-      <w:pPr>
-        <w:pStyle w:val="PargrafodaLista"/>
-        <w:numPr>
-          <w:ilvl w:val="0"/>
-          <w:numId w:val="7"/>
-        </w:numPr>
-      </w:pPr>
-      <w:r>
-        <w:t>Não é possível remover um diretório estando dentro dele.</w:t>
-      </w:r>
-    </w:p>
-    <w:p>
-      <w:r>
-        <w:rPr>
-          <w:b/>
-          <w:bCs/>
-        </w:rPr>
-        <w:t>rm NomeArquivo</w:t>
-      </w:r>
-      <w:r>
-        <w:t xml:space="preserve"> – remove um arquivo</w:t>
-      </w:r>
-    </w:p>
-    <w:p>
-      <w:pPr>
-        <w:pStyle w:val="PargrafodaLista"/>
-        <w:numPr>
-          <w:ilvl w:val="0"/>
-          <w:numId w:val="7"/>
-        </w:numPr>
-      </w:pPr>
-      <w:r>
-        <w:t xml:space="preserve">rm arquivo* </w:t>
-      </w:r>
-      <w:r>
-        <w:t>–</w:t>
-      </w:r>
-      <w:r>
-        <w:t xml:space="preserve"> remove todos os arquivos como o nome arquivo</w:t>
-      </w:r>
-    </w:p>
-    <w:p>
-      <w:pPr>
-        <w:pStyle w:val="PargrafodaLista"/>
-        <w:numPr>
-          <w:ilvl w:val="0"/>
-          <w:numId w:val="7"/>
-        </w:numPr>
-      </w:pPr>
-      <w:r>
-        <w:t xml:space="preserve">rm -rf </w:t>
-      </w:r>
-      <w:r>
-        <w:t>repositorio –</w:t>
-      </w:r>
-      <w:r>
-        <w:t xml:space="preserve"> -r é de recursivo, irá acessar o diretório e irá excluir recursivamente, o f é de force, ou seja, irá </w:t>
-      </w:r>
-      <w:proofErr w:type="gramStart"/>
-      <w:r>
-        <w:t>força</w:t>
-      </w:r>
-      <w:proofErr w:type="gramEnd"/>
-      <w:r>
-        <w:t xml:space="preserve"> a exclusão</w:t>
-      </w:r>
-    </w:p>
-    <w:p>
-      <w:r>
-        <w:rPr>
-          <w:b/>
-          <w:bCs/>
-        </w:rPr>
-        <w:t>comando</w:t>
-      </w:r>
-      <w:r>
-        <w:rPr>
-          <w:b/>
-          <w:bCs/>
-        </w:rPr>
-        <w:t xml:space="preserve"> </w:t>
-      </w:r>
-      <w:r>
-        <w:rPr>
-          <w:b/>
-          <w:bCs/>
-        </w:rPr>
-        <w:t>-</w:t>
-      </w:r>
-      <w:r>
-        <w:rPr>
-          <w:b/>
-          <w:bCs/>
-        </w:rPr>
-        <w:t>help</w:t>
-      </w:r>
-      <w:r>
-        <w:t xml:space="preserve"> </w:t>
-      </w:r>
-      <w:r>
-        <w:t>–</w:t>
-      </w:r>
-      <w:r>
-        <w:t xml:space="preserve"> -help trará uma ajuda para os comandos</w:t>
-      </w:r>
-    </w:p>
-    <w:p>
-      <w:pPr>
-        <w:pStyle w:val="PargrafodaLista"/>
-        <w:numPr>
-          <w:ilvl w:val="0"/>
-          <w:numId w:val="8"/>
-        </w:numPr>
-      </w:pPr>
-      <w:r>
-        <w:t>-i pede confirmação antes de executar o comando</w:t>
-      </w:r>
-    </w:p>
-    <w:p>
-      <w:pPr>
-        <w:pStyle w:val="PargrafodaLista"/>
-        <w:numPr>
-          <w:ilvl w:val="0"/>
-          <w:numId w:val="8"/>
-        </w:numPr>
-      </w:pPr>
-      <w:r>
-        <w:t>-f força o comando</w:t>
-      </w:r>
-    </w:p>
-    <w:p>
-      <w:pPr>
-        <w:pStyle w:val="PargrafodaLista"/>
-        <w:numPr>
-          <w:ilvl w:val="0"/>
-          <w:numId w:val="8"/>
-        </w:numPr>
-      </w:pPr>
-      <w:r>
-        <w:t>-r realiza o comando de maneira recursiva</w:t>
-      </w:r>
-    </w:p>
-    <w:p>
-      <w:r>
-        <w:rPr>
-          <w:b/>
-          <w:bCs/>
-        </w:rPr>
-        <w:t>man comando</w:t>
-      </w:r>
-      <w:r>
-        <w:t xml:space="preserve"> </w:t>
-      </w:r>
-      <w:r>
-        <w:t>–</w:t>
-      </w:r>
-      <w:r>
-        <w:t xml:space="preserve"> traz ajuda do comando em formato de artigo</w:t>
-      </w:r>
-    </w:p>
-    <w:p>
-      <w:r>
-        <w:rPr>
-          <w:b/>
-          <w:bCs/>
-        </w:rPr>
-        <w:t>h</w:t>
-      </w:r>
-      <w:r>
-        <w:rPr>
-          <w:b/>
-          <w:bCs/>
-        </w:rPr>
-        <w:t>elp comando</w:t>
-      </w:r>
-      <w:r>
-        <w:t xml:space="preserve"> – é a mesma instrução para o -help</w:t>
-      </w:r>
-    </w:p>
-    <w:p>
-      <w:r>
-        <w:rPr>
-          <w:b/>
-          <w:bCs/>
-        </w:rPr>
-        <w:t>sudo comando</w:t>
-      </w:r>
-      <w:r>
-        <w:t xml:space="preserve"> </w:t>
-      </w:r>
-      <w:r>
-        <w:t>–</w:t>
-      </w:r>
-      <w:r>
-        <w:t xml:space="preserve"> o comando sudo fornece permissão de administrador para executar o comando</w:t>
-      </w:r>
-    </w:p>
-    <w:p>
-      <w:r>
-        <w:rPr>
-          <w:b/>
-          <w:bCs/>
-        </w:rPr>
-        <w:t>sudo passwd root</w:t>
-      </w:r>
-      <w:r>
-        <w:t xml:space="preserve"> </w:t>
-      </w:r>
-      <w:r>
-        <w:t>–</w:t>
-      </w:r>
-      <w:r>
-        <w:t xml:space="preserve"> Atribui uma senha (passwd) ao usuário root (root)</w:t>
-      </w:r>
-    </w:p>
-    <w:p>
-      <w:r>
-        <w:rPr>
-          <w:b/>
-          <w:bCs/>
-        </w:rPr>
-        <w:t>su</w:t>
-      </w:r>
-      <w:r>
-        <w:t xml:space="preserve"> </w:t>
-      </w:r>
-      <w:r>
-        <w:t>–</w:t>
-      </w:r>
-      <w:r>
-        <w:t xml:space="preserve"> muda para o usuário administrador, o terminal muda de $ para #</w:t>
-      </w:r>
-    </w:p>
-    <w:p>
-      <w:pPr>
-        <w:pStyle w:val="PargrafodaLista"/>
-        <w:numPr>
-          <w:ilvl w:val="0"/>
-          <w:numId w:val="10"/>
-        </w:numPr>
-      </w:pPr>
-      <w:r>
-        <w:t xml:space="preserve">Em acesso remoto, o usuário root está bloqueado </w:t>
-      </w:r>
-      <w:r>
-        <w:t xml:space="preserve">de ser logado, </w:t>
-      </w:r>
-      <w:r>
-        <w:t>por segurança.</w:t>
-      </w:r>
-    </w:p>
-    <w:p>
-      <w:r>
-        <w:rPr>
-          <w:b/>
-          <w:bCs/>
-        </w:rPr>
-        <w:t>su NomeUsuario</w:t>
-      </w:r>
-      <w:r>
-        <w:t xml:space="preserve"> </w:t>
-      </w:r>
-      <w:r>
-        <w:t>–</w:t>
-      </w:r>
-      <w:r>
-        <w:t xml:space="preserve"> muda para o usuário NomeUsuario.</w:t>
-      </w:r>
-    </w:p>
-    <w:p>
-      <w:r>
-        <w:t xml:space="preserve"> </w:t>
-      </w:r>
-      <w:r>
-        <w:rPr>
-          <w:b/>
-          <w:bCs/>
-        </w:rPr>
-        <w:t>cat Arquivo</w:t>
-      </w:r>
-      <w:r>
-        <w:t xml:space="preserve"> </w:t>
-      </w:r>
-      <w:r>
-        <w:t>–</w:t>
-      </w:r>
-      <w:r>
-        <w:t xml:space="preserve"> exibe o conteúdo (cat) de um arquivo texto (Arquivo)</w:t>
-      </w:r>
-    </w:p>
-    <w:p>
-      <w:r>
-        <w:rPr>
-          <w:b/>
-          <w:bCs/>
-        </w:rPr>
-        <w:t>nano Arquivo</w:t>
-      </w:r>
-      <w:r>
-        <w:t xml:space="preserve"> – utiliza o editor de arquivo nano para editar o arquivo.</w:t>
-      </w:r>
-    </w:p>
-    <w:p>
-      <w:pPr>
-        <w:pStyle w:val="PargrafodaLista"/>
-        <w:numPr>
-          <w:ilvl w:val="0"/>
-          <w:numId w:val="10"/>
-        </w:numPr>
-      </w:pPr>
-      <w:r>
-        <w:t>O símbolo ^ significa o Ctrl da esquerda.</w:t>
-      </w:r>
-    </w:p>
-    <w:p>
-      <w:pPr>
-        <w:pStyle w:val="PargrafodaLista"/>
-        <w:numPr>
-          <w:ilvl w:val="0"/>
-          <w:numId w:val="10"/>
-        </w:numPr>
-      </w:pPr>
-      <w:r>
-        <w:t>Para salvar utiliza Ctrl + o</w:t>
-      </w:r>
-    </w:p>
-    <w:p>
-      <w:pPr>
-        <w:pStyle w:val="PargrafodaLista"/>
-        <w:numPr>
-          <w:ilvl w:val="0"/>
-          <w:numId w:val="10"/>
-        </w:numPr>
-      </w:pPr>
-      <w:r>
-        <w:t>Para sair utiliza Ctrl + x</w:t>
-      </w:r>
-    </w:p>
-    <w:p/>
-    <w:p>
-      <w:r>
-        <w:rPr>
-          <w:b/>
-          <w:bCs/>
-        </w:rPr>
-        <w:lastRenderedPageBreak/>
-        <w:t>vi Arquivo</w:t>
-      </w:r>
-      <w:r>
-        <w:t xml:space="preserve"> – utiliza o editor de texto vi para editar um arquivo.</w:t>
-      </w:r>
-    </w:p>
-    <w:p>
-      <w:pPr>
-        <w:pStyle w:val="PargrafodaLista"/>
-        <w:numPr>
-          <w:ilvl w:val="0"/>
-          <w:numId w:val="10"/>
-        </w:numPr>
-      </w:pPr>
-      <w:r>
-        <w:t xml:space="preserve">Ao entrar no vi é preciso pressionar </w:t>
-      </w:r>
-      <w:r>
-        <w:rPr>
-          <w:b/>
-          <w:bCs/>
-        </w:rPr>
-        <w:t>i</w:t>
-      </w:r>
-      <w:r>
-        <w:t xml:space="preserve"> </w:t>
-      </w:r>
-      <w:r>
-        <w:t>para ativar o modo de edição</w:t>
-      </w:r>
-    </w:p>
-    <w:p>
-      <w:pPr>
-        <w:pStyle w:val="PargrafodaLista"/>
-        <w:numPr>
-          <w:ilvl w:val="0"/>
-          <w:numId w:val="10"/>
-        </w:numPr>
-      </w:pPr>
-      <w:r>
-        <w:t>Ao pressionar ESC,</w:t>
-      </w:r>
-      <w:r>
-        <w:t xml:space="preserve"> sai do modo edição</w:t>
-      </w:r>
-    </w:p>
-    <w:p>
-      <w:pPr>
-        <w:pStyle w:val="PargrafodaLista"/>
-        <w:numPr>
-          <w:ilvl w:val="0"/>
-          <w:numId w:val="10"/>
-        </w:numPr>
-      </w:pPr>
-      <w:r>
-        <w:t>Ao pressionar: acessa o menu</w:t>
-      </w:r>
-    </w:p>
-    <w:p>
-      <w:pPr>
-        <w:pStyle w:val="PargrafodaLista"/>
-        <w:numPr>
-          <w:ilvl w:val="0"/>
-          <w:numId w:val="10"/>
-        </w:numPr>
-      </w:pPr>
-      <w:r>
-        <w:t>Para salvar e sair é preciso escrever :wq (: - menu, w – write, q – quit)</w:t>
-      </w:r>
-    </w:p>
-    <w:p>
-      <w:pPr>
-        <w:rPr>
-          <w:b/>
-          <w:bCs/>
-        </w:rPr>
-      </w:pPr>
-    </w:p>
-    <w:p>
-      <w:r>
-        <w:rPr>
-          <w:b/>
-          <w:bCs/>
-        </w:rPr>
-        <w:t>reboot</w:t>
-      </w:r>
-      <w:r>
-        <w:t xml:space="preserve"> – reinicia o sistema</w:t>
-      </w:r>
-    </w:p>
-    <w:p>
-      <w:r>
-        <w:rPr>
-          <w:b/>
-          <w:bCs/>
-        </w:rPr>
-        <w:t>systemctl status nomeServico</w:t>
-      </w:r>
-      <w:r>
-        <w:t xml:space="preserve"> – visualiza os status de um serviço específico, juntamente com seus logs.</w:t>
-      </w:r>
-    </w:p>
-    <w:p>
-      <w:pPr>
-        <w:pStyle w:val="PargrafodaLista"/>
-        <w:numPr>
-          <w:ilvl w:val="0"/>
-          <w:numId w:val="10"/>
-        </w:numPr>
-      </w:pPr>
-      <w:r>
-        <w:rPr>
-          <w:b/>
-          <w:bCs/>
-        </w:rPr>
-        <w:t>systemctl restart sshd</w:t>
-      </w:r>
-      <w:r>
-        <w:t xml:space="preserve"> – reinicia o serviço sshd</w:t>
-      </w:r>
-    </w:p>
-    <w:p>
-      <w:r>
-        <w:rPr>
-          <w:b/>
-          <w:bCs/>
-        </w:rPr>
-        <w:t>history</w:t>
-      </w:r>
-      <w:r>
-        <w:t xml:space="preserve"> – comando que registra os comandos do usuário, registra os últimos 1000 comandos.</w:t>
-      </w:r>
-    </w:p>
-    <w:p>
-      <w:pPr>
-        <w:pStyle w:val="PargrafodaLista"/>
-        <w:numPr>
-          <w:ilvl w:val="0"/>
-          <w:numId w:val="10"/>
-        </w:numPr>
-      </w:pPr>
-      <w:r>
-        <w:rPr>
-          <w:b/>
-          <w:bCs/>
-        </w:rPr>
-        <w:t>history 30</w:t>
-      </w:r>
-      <w:r>
-        <w:t xml:space="preserve"> – lista os últimos 30 comandos</w:t>
-      </w:r>
-    </w:p>
-    <w:p>
-      <w:pPr>
-        <w:pStyle w:val="PargrafodaLista"/>
-        <w:numPr>
-          <w:ilvl w:val="0"/>
-          <w:numId w:val="10"/>
-        </w:numPr>
-      </w:pPr>
-      <w:r>
-        <w:rPr>
-          <w:b/>
-          <w:bCs/>
-        </w:rPr>
-        <w:t xml:space="preserve">history | </w:t>
+        <w:t xml:space="preserve">Com a </w:t>
       </w:r>
       <w:proofErr w:type="spellStart"/>
       <w:r>
-        <w:rPr>
-          <w:b/>
-          <w:bCs/>
-        </w:rPr>
-        <w:t>grep</w:t>
+        <w:t>IaC</w:t>
       </w:r>
       <w:proofErr w:type="spellEnd"/>
       <w:r>
-        <w:rPr>
-          <w:b/>
-          <w:bCs/>
-        </w:rPr>
-        <w:t xml:space="preserve"> “Planilhas” </w:t>
-      </w:r>
-      <w:r>
-        <w:t>–</w:t>
-      </w:r>
-      <w:r>
-        <w:t xml:space="preserve"> lista a ordem de comandos usados que utilizam Planilhas na composição.</w:t>
-      </w:r>
-    </w:p>
-    <w:p>
-      <w:pPr>
-        <w:pStyle w:val="PargrafodaLista"/>
-        <w:numPr>
-          <w:ilvl w:val="0"/>
-          <w:numId w:val="10"/>
-        </w:numPr>
-      </w:pPr>
-      <w:r>
-        <w:rPr>
-          <w:b/>
-          <w:bCs/>
-        </w:rPr>
-        <w:t>history -c</w:t>
-      </w:r>
-      <w:r>
-        <w:t xml:space="preserve"> </w:t>
-      </w:r>
-      <w:r>
-        <w:t>–</w:t>
-      </w:r>
-      <w:r>
-        <w:t xml:space="preserve"> apaga a lista dos comandos do usuário.</w:t>
-      </w:r>
-    </w:p>
-    <w:p>
-      <w:pPr>
-        <w:pStyle w:val="PargrafodaLista"/>
-        <w:numPr>
-          <w:ilvl w:val="0"/>
-          <w:numId w:val="10"/>
-        </w:numPr>
-      </w:pPr>
-      <w:r>
-        <w:rPr>
-          <w:b/>
-          <w:bCs/>
-        </w:rPr>
-        <w:t>set +o history</w:t>
-      </w:r>
-      <w:r>
-        <w:t xml:space="preserve"> – não lista os comandos no history</w:t>
-      </w:r>
-    </w:p>
-    <w:p>
-      <w:pPr>
-        <w:pStyle w:val="PargrafodaLista"/>
-        <w:numPr>
-          <w:ilvl w:val="0"/>
-          <w:numId w:val="10"/>
-        </w:numPr>
-      </w:pPr>
-      <w:r>
-        <w:rPr>
-          <w:b/>
-          <w:bCs/>
-        </w:rPr>
-        <w:t>set -o history</w:t>
-      </w:r>
-      <w:r>
-        <w:t xml:space="preserve"> – lista os comandos no history</w:t>
-      </w:r>
-    </w:p>
-    <w:p>
-      <w:proofErr w:type="gramStart"/>
-      <w:r>
-        <w:rPr>
-          <w:b/>
-          <w:bCs/>
-        </w:rPr>
-        <w:t>!</w:t>
+        <w:t>, são criados arquivos de configuração que incluem as especificações da sua infraestrutura, facilitando a edição e a distribuição de configurações. Ela também assegura o provisionamento do mesmo ambiente todas as vezes.</w:t>
+      </w:r>
+    </w:p>
+    <w:p>
+      <w:r>
+        <w:t xml:space="preserve">O controle de versão é uma parte importante da </w:t>
       </w:r>
       <w:proofErr w:type="spellStart"/>
       <w:r>
-        <w:rPr>
-          <w:b/>
-          <w:bCs/>
-        </w:rPr>
-        <w:t>numeroComando</w:t>
+        <w:t>IaC</w:t>
       </w:r>
       <w:proofErr w:type="spellEnd"/>
-      <w:proofErr w:type="gramEnd"/>
-      <w:r>
-        <w:t xml:space="preserve"> </w:t>
-      </w:r>
-      <w:r>
-        <w:t>–</w:t>
-      </w:r>
-      <w:r>
-        <w:t xml:space="preserve"> executa o comando com a numeração na lista de comandos do history.</w:t>
-      </w:r>
-    </w:p>
-    <w:p>
-      <w:r>
-        <w:rPr>
-          <w:b/>
-          <w:bCs/>
-        </w:rPr>
-        <w:t xml:space="preserve">!! </w:t>
-      </w:r>
-      <w:r>
-        <w:t>executa o último comando</w:t>
-      </w:r>
-    </w:p>
-    <w:p>
-      <w:r>
-        <w:rPr>
-          <w:b/>
-          <w:bCs/>
-        </w:rPr>
-        <w:t>e</w:t>
-      </w:r>
-      <w:r>
-        <w:rPr>
-          <w:b/>
-          <w:bCs/>
-        </w:rPr>
-        <w:t>xport HIS</w:t>
-      </w:r>
-      <w:r>
-        <w:rPr>
-          <w:b/>
-          <w:bCs/>
-        </w:rPr>
-        <w:t>TT</w:t>
-      </w:r>
-      <w:r>
-        <w:rPr>
-          <w:b/>
-          <w:bCs/>
-        </w:rPr>
-        <w:t>IMEFORMAT</w:t>
-      </w:r>
-      <w:r>
-        <w:rPr>
-          <w:b/>
-          <w:bCs/>
-        </w:rPr>
-        <w:t>=”%c ”</w:t>
-      </w:r>
-      <w:r>
-        <w:t xml:space="preserve"> – exporta para uma variável de ambiente com formatação customizada (%c)</w:t>
-      </w:r>
+      <w:r>
+        <w:t>. Os arquivos de configuração devem pertencer à fonte como qualquer outro código-fonte de software. Ao implantar a infraestrutura como código, também é possível separá-la em módulos, que podem ser combinados de diferentes maneiras por meio da automação.</w:t>
+      </w:r>
+    </w:p>
+    <w:p>
+      <w:r>
+        <w:t xml:space="preserve">Ao automatizar o provisionamento da infraestrutura com a </w:t>
+      </w:r>
+      <w:proofErr w:type="spellStart"/>
+      <w:r>
+        <w:t>IaC</w:t>
+      </w:r>
+      <w:proofErr w:type="spellEnd"/>
+      <w:r>
+        <w:t xml:space="preserve">, os desenvolvedores não precisam provisionar e gerenciar manualmente servidores, </w:t>
+      </w:r>
+      <w:r>
+        <w:rPr>
+          <w:b/>
+          <w:bCs/>
+        </w:rPr>
+        <w:t>sistemas operacionais</w:t>
+      </w:r>
+      <w:r>
+        <w:t xml:space="preserve">, </w:t>
+      </w:r>
+      <w:r>
+        <w:rPr>
+          <w:b/>
+          <w:bCs/>
+        </w:rPr>
+        <w:t>armazenamento</w:t>
+      </w:r>
+      <w:r>
+        <w:t xml:space="preserve"> e outros componentes de infraestrutura sempre que criam ou implantam uma aplicação.</w:t>
+      </w:r>
+    </w:p>
+    <w:p>
+      <w:r>
+        <w:drawing>
+          <wp:inline distT="0" distB="0" distL="0" distR="0" wp14:anchorId="62B9F99A" wp14:editId="697E3C46">
+            <wp:extent cx="2382289" cy="1447800"/>
+            <wp:effectExtent l="0" t="0" r="0" b="0"/>
+            <wp:docPr id="1433023619" name="Imagem 1"/>
+            <wp:cNvGraphicFramePr>
+              <a:graphicFrameLocks xmlns:a="http://schemas.openxmlformats.org/drawingml/2006/main" noChangeAspect="1"/>
+            </wp:cNvGraphicFramePr>
+            <a:graphic xmlns:a="http://schemas.openxmlformats.org/drawingml/2006/main">
+              <a:graphicData uri="http://schemas.openxmlformats.org/drawingml/2006/picture">
+                <pic:pic xmlns:pic="http://schemas.openxmlformats.org/drawingml/2006/picture">
+                  <pic:nvPicPr>
+                    <pic:cNvPr id="1433023619" name=""/>
+                    <pic:cNvPicPr/>
+                  </pic:nvPicPr>
+                  <pic:blipFill>
+                    <a:blip r:embed="rId11"/>
+                    <a:stretch>
+                      <a:fillRect/>
+                    </a:stretch>
+                  </pic:blipFill>
+                  <pic:spPr>
+                    <a:xfrm>
+                      <a:off x="0" y="0"/>
+                      <a:ext cx="2386345" cy="1450265"/>
+                    </a:xfrm>
+                    <a:prstGeom prst="rect">
+                      <a:avLst/>
+                    </a:prstGeom>
+                  </pic:spPr>
+                </pic:pic>
+              </a:graphicData>
+            </a:graphic>
+          </wp:inline>
+        </w:drawing>
+      </w:r>
+    </w:p>
+    <w:p>
+      <w:pPr>
+        <w:pStyle w:val="Ttulo3"/>
+      </w:pPr>
+      <w:r>
+        <w:t>Definições</w:t>
+      </w:r>
+    </w:p>
+    <w:p>
+      <w:pPr>
+        <w:pStyle w:val="PargrafodaLista"/>
+        <w:numPr>
+          <w:ilvl w:val="0"/>
+          <w:numId w:val="12"/>
+        </w:numPr>
+      </w:pPr>
+      <w:r>
+        <w:t>Excluir diretórios, arquivos, grupos e usuários criados anteriormente;</w:t>
+      </w:r>
+    </w:p>
+    <w:p>
+      <w:pPr>
+        <w:pStyle w:val="PargrafodaLista"/>
+        <w:numPr>
+          <w:ilvl w:val="0"/>
+          <w:numId w:val="12"/>
+        </w:numPr>
+      </w:pPr>
+      <w:r>
+        <w:t>Todo provisionamento deve ser feito em um arquivo do tipo Bash Script;</w:t>
+      </w:r>
+    </w:p>
+    <w:p>
+      <w:pPr>
+        <w:pStyle w:val="PargrafodaLista"/>
+        <w:numPr>
+          <w:ilvl w:val="0"/>
+          <w:numId w:val="12"/>
+        </w:numPr>
+      </w:pPr>
+      <w:r>
+        <w:t>O dono de todos os diretórios criados será o usuário root;</w:t>
+      </w:r>
+    </w:p>
+    <w:p>
+      <w:pPr>
+        <w:pStyle w:val="PargrafodaLista"/>
+        <w:numPr>
+          <w:ilvl w:val="0"/>
+          <w:numId w:val="12"/>
+        </w:numPr>
+      </w:pPr>
+      <w:r>
+        <w:t xml:space="preserve">Todos os usuários terão permissão total dentro do diretório </w:t>
+      </w:r>
+      <w:proofErr w:type="spellStart"/>
+      <w:r>
+        <w:rPr>
+          <w:b/>
+          <w:bCs/>
+        </w:rPr>
+        <w:t>publico</w:t>
+      </w:r>
+      <w:proofErr w:type="spellEnd"/>
+      <w:r>
+        <w:t>;</w:t>
+      </w:r>
+    </w:p>
+    <w:p>
+      <w:pPr>
+        <w:pStyle w:val="PargrafodaLista"/>
+        <w:numPr>
+          <w:ilvl w:val="0"/>
+          <w:numId w:val="12"/>
+        </w:numPr>
+      </w:pPr>
+      <w:r>
+        <w:t>Os usuários de cada grupo terão permissão total dentro de seu respectivo diretório;</w:t>
+      </w:r>
+    </w:p>
+    <w:p>
+      <w:pPr>
+        <w:pStyle w:val="PargrafodaLista"/>
+        <w:numPr>
+          <w:ilvl w:val="0"/>
+          <w:numId w:val="12"/>
+        </w:numPr>
+      </w:pPr>
+      <w:r>
+        <w:t>Os usuários não poderão ter permissão de leitura, escrita e execução em diretórios de departamentos que eles não pertencem;</w:t>
+      </w:r>
+    </w:p>
+    <w:p>
+      <w:pPr>
+        <w:pStyle w:val="PargrafodaLista"/>
+        <w:numPr>
+          <w:ilvl w:val="0"/>
+          <w:numId w:val="12"/>
+        </w:numPr>
+      </w:pPr>
+      <w:r>
+        <w:t>Subir arquivo de script criado para a sua conta no GitHub.</w:t>
+      </w:r>
+    </w:p>
+    <w:p>
+      <w:pPr>
+        <w:rPr>
+          <w:u w:val="single"/>
+        </w:rPr>
+      </w:pPr>
     </w:p>
     <w:sectPr>
       <w:pgSz w:w="11906" w:h="16838"/>
@@ -1960,6 +2802,119 @@
     </w:lvl>
   </w:abstractNum>
   <w:abstractNum w:abstractNumId="2" w15:restartNumberingAfterBreak="0">
+    <w:nsid w:val="2AF41E23"/>
+    <w:multiLevelType w:val="hybridMultilevel"/>
+    <w:tmpl w:val="B33EF374"/>
+    <w:lvl w:ilvl="0" w:tplc="04160001">
+      <w:start w:val="1"/>
+      <w:numFmt w:val="bullet"/>
+      <w:lvlText w:val=""/>
+      <w:lvlJc w:val="left"/>
+      <w:pPr>
+        <w:ind w:left="1428" w:hanging="360"/>
+      </w:pPr>
+      <w:rPr>
+        <w:rFonts w:ascii="Symbol" w:hAnsi="Symbol" w:hint="default"/>
+      </w:rPr>
+    </w:lvl>
+    <w:lvl w:ilvl="1" w:tplc="04160003" w:tentative="1">
+      <w:start w:val="1"/>
+      <w:numFmt w:val="bullet"/>
+      <w:lvlText w:val="o"/>
+      <w:lvlJc w:val="left"/>
+      <w:pPr>
+        <w:ind w:left="2148" w:hanging="360"/>
+      </w:pPr>
+      <w:rPr>
+        <w:rFonts w:ascii="Courier New" w:hAnsi="Courier New" w:cs="Courier New" w:hint="default"/>
+      </w:rPr>
+    </w:lvl>
+    <w:lvl w:ilvl="2" w:tplc="04160005" w:tentative="1">
+      <w:start w:val="1"/>
+      <w:numFmt w:val="bullet"/>
+      <w:lvlText w:val=""/>
+      <w:lvlJc w:val="left"/>
+      <w:pPr>
+        <w:ind w:left="2868" w:hanging="360"/>
+      </w:pPr>
+      <w:rPr>
+        <w:rFonts w:ascii="Wingdings" w:hAnsi="Wingdings" w:hint="default"/>
+      </w:rPr>
+    </w:lvl>
+    <w:lvl w:ilvl="3" w:tplc="04160001" w:tentative="1">
+      <w:start w:val="1"/>
+      <w:numFmt w:val="bullet"/>
+      <w:lvlText w:val=""/>
+      <w:lvlJc w:val="left"/>
+      <w:pPr>
+        <w:ind w:left="3588" w:hanging="360"/>
+      </w:pPr>
+      <w:rPr>
+        <w:rFonts w:ascii="Symbol" w:hAnsi="Symbol" w:hint="default"/>
+      </w:rPr>
+    </w:lvl>
+    <w:lvl w:ilvl="4" w:tplc="04160003" w:tentative="1">
+      <w:start w:val="1"/>
+      <w:numFmt w:val="bullet"/>
+      <w:lvlText w:val="o"/>
+      <w:lvlJc w:val="left"/>
+      <w:pPr>
+        <w:ind w:left="4308" w:hanging="360"/>
+      </w:pPr>
+      <w:rPr>
+        <w:rFonts w:ascii="Courier New" w:hAnsi="Courier New" w:cs="Courier New" w:hint="default"/>
+      </w:rPr>
+    </w:lvl>
+    <w:lvl w:ilvl="5" w:tplc="04160005" w:tentative="1">
+      <w:start w:val="1"/>
+      <w:numFmt w:val="bullet"/>
+      <w:lvlText w:val=""/>
+      <w:lvlJc w:val="left"/>
+      <w:pPr>
+        <w:ind w:left="5028" w:hanging="360"/>
+      </w:pPr>
+      <w:rPr>
+        <w:rFonts w:ascii="Wingdings" w:hAnsi="Wingdings" w:hint="default"/>
+      </w:rPr>
+    </w:lvl>
+    <w:lvl w:ilvl="6" w:tplc="04160001" w:tentative="1">
+      <w:start w:val="1"/>
+      <w:numFmt w:val="bullet"/>
+      <w:lvlText w:val=""/>
+      <w:lvlJc w:val="left"/>
+      <w:pPr>
+        <w:ind w:left="5748" w:hanging="360"/>
+      </w:pPr>
+      <w:rPr>
+        <w:rFonts w:ascii="Symbol" w:hAnsi="Symbol" w:hint="default"/>
+      </w:rPr>
+    </w:lvl>
+    <w:lvl w:ilvl="7" w:tplc="04160003" w:tentative="1">
+      <w:start w:val="1"/>
+      <w:numFmt w:val="bullet"/>
+      <w:lvlText w:val="o"/>
+      <w:lvlJc w:val="left"/>
+      <w:pPr>
+        <w:ind w:left="6468" w:hanging="360"/>
+      </w:pPr>
+      <w:rPr>
+        <w:rFonts w:ascii="Courier New" w:hAnsi="Courier New" w:cs="Courier New" w:hint="default"/>
+      </w:rPr>
+    </w:lvl>
+    <w:lvl w:ilvl="8" w:tplc="04160005" w:tentative="1">
+      <w:start w:val="1"/>
+      <w:numFmt w:val="bullet"/>
+      <w:lvlText w:val=""/>
+      <w:lvlJc w:val="left"/>
+      <w:pPr>
+        <w:ind w:left="7188" w:hanging="360"/>
+      </w:pPr>
+      <w:rPr>
+        <w:rFonts w:ascii="Wingdings" w:hAnsi="Wingdings" w:hint="default"/>
+      </w:rPr>
+    </w:lvl>
+  </w:abstractNum>
+  <w:abstractNum w:abstractNumId="3" w15:restartNumberingAfterBreak="0">
     <w:nsid w:val="3A36686A"/>
     <w:multiLevelType w:val="hybridMultilevel"/>
     <w:tmpl w:val="23F83C90"/>
@@ -2072,7 +3027,7 @@
       </w:rPr>
     </w:lvl>
   </w:abstractNum>
-  <w:abstractNum w:abstractNumId="3" w15:restartNumberingAfterBreak="0">
+  <w:abstractNum w:abstractNumId="4" w15:restartNumberingAfterBreak="0">
     <w:nsid w:val="3ABA3533"/>
     <w:multiLevelType w:val="hybridMultilevel"/>
     <w:tmpl w:val="67EC1E6C"/>
@@ -2185,7 +3140,7 @@
       </w:rPr>
     </w:lvl>
   </w:abstractNum>
-  <w:abstractNum w:abstractNumId="4" w15:restartNumberingAfterBreak="0">
+  <w:abstractNum w:abstractNumId="5" w15:restartNumberingAfterBreak="0">
     <w:nsid w:val="3DDF4DAA"/>
     <w:multiLevelType w:val="hybridMultilevel"/>
     <w:tmpl w:val="6C6CEBF4"/>
@@ -2298,7 +3253,7 @@
       </w:rPr>
     </w:lvl>
   </w:abstractNum>
-  <w:abstractNum w:abstractNumId="5" w15:restartNumberingAfterBreak="0">
+  <w:abstractNum w:abstractNumId="6" w15:restartNumberingAfterBreak="0">
     <w:nsid w:val="484F3575"/>
     <w:multiLevelType w:val="hybridMultilevel"/>
     <w:tmpl w:val="ED8E04A2"/>
@@ -2411,7 +3366,156 @@
       </w:rPr>
     </w:lvl>
   </w:abstractNum>
-  <w:abstractNum w:abstractNumId="6" w15:restartNumberingAfterBreak="0">
+  <w:abstractNum w:abstractNumId="7" w15:restartNumberingAfterBreak="0">
+    <w:nsid w:val="4F4A15C2"/>
+    <w:multiLevelType w:val="multilevel"/>
+    <w:tmpl w:val="AE96205C"/>
+    <w:lvl w:ilvl="0">
+      <w:start w:val="1"/>
+      <w:numFmt w:val="bullet"/>
+      <w:lvlText w:val=""/>
+      <w:lvlJc w:val="left"/>
+      <w:pPr>
+        <w:tabs>
+          <w:tab w:val="num" w:pos="720"/>
+        </w:tabs>
+        <w:ind w:left="720" w:hanging="360"/>
+      </w:pPr>
+      <w:rPr>
+        <w:rFonts w:ascii="Symbol" w:hAnsi="Symbol" w:hint="default"/>
+        <w:sz w:val="20"/>
+      </w:rPr>
+    </w:lvl>
+    <w:lvl w:ilvl="1" w:tentative="1">
+      <w:start w:val="1"/>
+      <w:numFmt w:val="bullet"/>
+      <w:lvlText w:val="o"/>
+      <w:lvlJc w:val="left"/>
+      <w:pPr>
+        <w:tabs>
+          <w:tab w:val="num" w:pos="1440"/>
+        </w:tabs>
+        <w:ind w:left="1440" w:hanging="360"/>
+      </w:pPr>
+      <w:rPr>
+        <w:rFonts w:ascii="Courier New" w:hAnsi="Courier New" w:hint="default"/>
+        <w:sz w:val="20"/>
+      </w:rPr>
+    </w:lvl>
+    <w:lvl w:ilvl="2" w:tentative="1">
+      <w:start w:val="1"/>
+      <w:numFmt w:val="bullet"/>
+      <w:lvlText w:val=""/>
+      <w:lvlJc w:val="left"/>
+      <w:pPr>
+        <w:tabs>
+          <w:tab w:val="num" w:pos="2160"/>
+        </w:tabs>
+        <w:ind w:left="2160" w:hanging="360"/>
+      </w:pPr>
+      <w:rPr>
+        <w:rFonts w:ascii="Wingdings" w:hAnsi="Wingdings" w:hint="default"/>
+        <w:sz w:val="20"/>
+      </w:rPr>
+    </w:lvl>
+    <w:lvl w:ilvl="3" w:tentative="1">
+      <w:start w:val="1"/>
+      <w:numFmt w:val="bullet"/>
+      <w:lvlText w:val=""/>
+      <w:lvlJc w:val="left"/>
+      <w:pPr>
+        <w:tabs>
+          <w:tab w:val="num" w:pos="2880"/>
+        </w:tabs>
+        <w:ind w:left="2880" w:hanging="360"/>
+      </w:pPr>
+      <w:rPr>
+        <w:rFonts w:ascii="Wingdings" w:hAnsi="Wingdings" w:hint="default"/>
+        <w:sz w:val="20"/>
+      </w:rPr>
+    </w:lvl>
+    <w:lvl w:ilvl="4" w:tentative="1">
+      <w:start w:val="1"/>
+      <w:numFmt w:val="bullet"/>
+      <w:lvlText w:val=""/>
+      <w:lvlJc w:val="left"/>
+      <w:pPr>
+        <w:tabs>
+          <w:tab w:val="num" w:pos="3600"/>
+        </w:tabs>
+        <w:ind w:left="3600" w:hanging="360"/>
+      </w:pPr>
+      <w:rPr>
+        <w:rFonts w:ascii="Wingdings" w:hAnsi="Wingdings" w:hint="default"/>
+        <w:sz w:val="20"/>
+      </w:rPr>
+    </w:lvl>
+    <w:lvl w:ilvl="5" w:tentative="1">
+      <w:start w:val="1"/>
+      <w:numFmt w:val="bullet"/>
+      <w:lvlText w:val=""/>
+      <w:lvlJc w:val="left"/>
+      <w:pPr>
+        <w:tabs>
+          <w:tab w:val="num" w:pos="4320"/>
+        </w:tabs>
+        <w:ind w:left="4320" w:hanging="360"/>
+      </w:pPr>
+      <w:rPr>
+        <w:rFonts w:ascii="Wingdings" w:hAnsi="Wingdings" w:hint="default"/>
+        <w:sz w:val="20"/>
+      </w:rPr>
+    </w:lvl>
+    <w:lvl w:ilvl="6" w:tentative="1">
+      <w:start w:val="1"/>
+      <w:numFmt w:val="bullet"/>
+      <w:lvlText w:val=""/>
+      <w:lvlJc w:val="left"/>
+      <w:pPr>
+        <w:tabs>
+          <w:tab w:val="num" w:pos="5040"/>
+        </w:tabs>
+        <w:ind w:left="5040" w:hanging="360"/>
+      </w:pPr>
+      <w:rPr>
+        <w:rFonts w:ascii="Wingdings" w:hAnsi="Wingdings" w:hint="default"/>
+        <w:sz w:val="20"/>
+      </w:rPr>
+    </w:lvl>
+    <w:lvl w:ilvl="7" w:tentative="1">
+      <w:start w:val="1"/>
+      <w:numFmt w:val="bullet"/>
+      <w:lvlText w:val=""/>
+      <w:lvlJc w:val="left"/>
+      <w:pPr>
+        <w:tabs>
+          <w:tab w:val="num" w:pos="5760"/>
+        </w:tabs>
+        <w:ind w:left="5760" w:hanging="360"/>
+      </w:pPr>
+      <w:rPr>
+        <w:rFonts w:ascii="Wingdings" w:hAnsi="Wingdings" w:hint="default"/>
+        <w:sz w:val="20"/>
+      </w:rPr>
+    </w:lvl>
+    <w:lvl w:ilvl="8" w:tentative="1">
+      <w:start w:val="1"/>
+      <w:numFmt w:val="bullet"/>
+      <w:lvlText w:val=""/>
+      <w:lvlJc w:val="left"/>
+      <w:pPr>
+        <w:tabs>
+          <w:tab w:val="num" w:pos="6480"/>
+        </w:tabs>
+        <w:ind w:left="6480" w:hanging="360"/>
+      </w:pPr>
+      <w:rPr>
+        <w:rFonts w:ascii="Wingdings" w:hAnsi="Wingdings" w:hint="default"/>
+        <w:sz w:val="20"/>
+      </w:rPr>
+    </w:lvl>
+  </w:abstractNum>
+  <w:abstractNum w:abstractNumId="8" w15:restartNumberingAfterBreak="0">
     <w:nsid w:val="50A1790D"/>
     <w:multiLevelType w:val="hybridMultilevel"/>
     <w:tmpl w:val="7496416A"/>
@@ -2524,7 +3628,7 @@
       </w:rPr>
     </w:lvl>
   </w:abstractNum>
-  <w:abstractNum w:abstractNumId="7" w15:restartNumberingAfterBreak="0">
+  <w:abstractNum w:abstractNumId="9" w15:restartNumberingAfterBreak="0">
     <w:nsid w:val="71064367"/>
     <w:multiLevelType w:val="hybridMultilevel"/>
     <w:tmpl w:val="1E82B854"/>
@@ -2637,7 +3741,7 @@
       </w:rPr>
     </w:lvl>
   </w:abstractNum>
-  <w:abstractNum w:abstractNumId="8" w15:restartNumberingAfterBreak="0">
+  <w:abstractNum w:abstractNumId="10" w15:restartNumberingAfterBreak="0">
     <w:nsid w:val="756A2E70"/>
     <w:multiLevelType w:val="hybridMultilevel"/>
     <w:tmpl w:val="718C7310"/>
@@ -2750,7 +3854,7 @@
       </w:rPr>
     </w:lvl>
   </w:abstractNum>
-  <w:abstractNum w:abstractNumId="9" w15:restartNumberingAfterBreak="0">
+  <w:abstractNum w:abstractNumId="11" w15:restartNumberingAfterBreak="0">
     <w:nsid w:val="78AA6BAA"/>
     <w:multiLevelType w:val="hybridMultilevel"/>
     <w:tmpl w:val="50D08E2E"/>
@@ -2863,35 +3967,157 @@
       </w:rPr>
     </w:lvl>
   </w:abstractNum>
+  <w:abstractNum w:abstractNumId="12" w15:restartNumberingAfterBreak="0">
+    <w:nsid w:val="798A673B"/>
+    <w:multiLevelType w:val="hybridMultilevel"/>
+    <w:tmpl w:val="20746678"/>
+    <w:lvl w:ilvl="0" w:tplc="04160001">
+      <w:start w:val="1"/>
+      <w:numFmt w:val="bullet"/>
+      <w:lvlText w:val=""/>
+      <w:lvlJc w:val="left"/>
+      <w:pPr>
+        <w:ind w:left="720" w:hanging="360"/>
+      </w:pPr>
+      <w:rPr>
+        <w:rFonts w:ascii="Symbol" w:hAnsi="Symbol" w:hint="default"/>
+      </w:rPr>
+    </w:lvl>
+    <w:lvl w:ilvl="1" w:tplc="04160003" w:tentative="1">
+      <w:start w:val="1"/>
+      <w:numFmt w:val="bullet"/>
+      <w:lvlText w:val="o"/>
+      <w:lvlJc w:val="left"/>
+      <w:pPr>
+        <w:ind w:left="1440" w:hanging="360"/>
+      </w:pPr>
+      <w:rPr>
+        <w:rFonts w:ascii="Courier New" w:hAnsi="Courier New" w:cs="Courier New" w:hint="default"/>
+      </w:rPr>
+    </w:lvl>
+    <w:lvl w:ilvl="2" w:tplc="04160005" w:tentative="1">
+      <w:start w:val="1"/>
+      <w:numFmt w:val="bullet"/>
+      <w:lvlText w:val=""/>
+      <w:lvlJc w:val="left"/>
+      <w:pPr>
+        <w:ind w:left="2160" w:hanging="360"/>
+      </w:pPr>
+      <w:rPr>
+        <w:rFonts w:ascii="Wingdings" w:hAnsi="Wingdings" w:hint="default"/>
+      </w:rPr>
+    </w:lvl>
+    <w:lvl w:ilvl="3" w:tplc="04160001" w:tentative="1">
+      <w:start w:val="1"/>
+      <w:numFmt w:val="bullet"/>
+      <w:lvlText w:val=""/>
+      <w:lvlJc w:val="left"/>
+      <w:pPr>
+        <w:ind w:left="2880" w:hanging="360"/>
+      </w:pPr>
+      <w:rPr>
+        <w:rFonts w:ascii="Symbol" w:hAnsi="Symbol" w:hint="default"/>
+      </w:rPr>
+    </w:lvl>
+    <w:lvl w:ilvl="4" w:tplc="04160003" w:tentative="1">
+      <w:start w:val="1"/>
+      <w:numFmt w:val="bullet"/>
+      <w:lvlText w:val="o"/>
+      <w:lvlJc w:val="left"/>
+      <w:pPr>
+        <w:ind w:left="3600" w:hanging="360"/>
+      </w:pPr>
+      <w:rPr>
+        <w:rFonts w:ascii="Courier New" w:hAnsi="Courier New" w:cs="Courier New" w:hint="default"/>
+      </w:rPr>
+    </w:lvl>
+    <w:lvl w:ilvl="5" w:tplc="04160005" w:tentative="1">
+      <w:start w:val="1"/>
+      <w:numFmt w:val="bullet"/>
+      <w:lvlText w:val=""/>
+      <w:lvlJc w:val="left"/>
+      <w:pPr>
+        <w:ind w:left="4320" w:hanging="360"/>
+      </w:pPr>
+      <w:rPr>
+        <w:rFonts w:ascii="Wingdings" w:hAnsi="Wingdings" w:hint="default"/>
+      </w:rPr>
+    </w:lvl>
+    <w:lvl w:ilvl="6" w:tplc="04160001" w:tentative="1">
+      <w:start w:val="1"/>
+      <w:numFmt w:val="bullet"/>
+      <w:lvlText w:val=""/>
+      <w:lvlJc w:val="left"/>
+      <w:pPr>
+        <w:ind w:left="5040" w:hanging="360"/>
+      </w:pPr>
+      <w:rPr>
+        <w:rFonts w:ascii="Symbol" w:hAnsi="Symbol" w:hint="default"/>
+      </w:rPr>
+    </w:lvl>
+    <w:lvl w:ilvl="7" w:tplc="04160003" w:tentative="1">
+      <w:start w:val="1"/>
+      <w:numFmt w:val="bullet"/>
+      <w:lvlText w:val="o"/>
+      <w:lvlJc w:val="left"/>
+      <w:pPr>
+        <w:ind w:left="5760" w:hanging="360"/>
+      </w:pPr>
+      <w:rPr>
+        <w:rFonts w:ascii="Courier New" w:hAnsi="Courier New" w:cs="Courier New" w:hint="default"/>
+      </w:rPr>
+    </w:lvl>
+    <w:lvl w:ilvl="8" w:tplc="04160005" w:tentative="1">
+      <w:start w:val="1"/>
+      <w:numFmt w:val="bullet"/>
+      <w:lvlText w:val=""/>
+      <w:lvlJc w:val="left"/>
+      <w:pPr>
+        <w:ind w:left="6480" w:hanging="360"/>
+      </w:pPr>
+      <w:rPr>
+        <w:rFonts w:ascii="Wingdings" w:hAnsi="Wingdings" w:hint="default"/>
+      </w:rPr>
+    </w:lvl>
+  </w:abstractNum>
   <w:num w:numId="1" w16cid:durableId="1546061885">
-    <w:abstractNumId w:val="3"/>
+    <w:abstractNumId w:val="4"/>
   </w:num>
   <w:num w:numId="2" w16cid:durableId="400639909">
+    <w:abstractNumId w:val="8"/>
+  </w:num>
+  <w:num w:numId="3" w16cid:durableId="405539344">
     <w:abstractNumId w:val="6"/>
   </w:num>
-  <w:num w:numId="3" w16cid:durableId="405539344">
-    <w:abstractNumId w:val="5"/>
-  </w:num>
   <w:num w:numId="4" w16cid:durableId="1926650882">
-    <w:abstractNumId w:val="7"/>
+    <w:abstractNumId w:val="9"/>
   </w:num>
   <w:num w:numId="5" w16cid:durableId="581793730">
     <w:abstractNumId w:val="1"/>
   </w:num>
   <w:num w:numId="6" w16cid:durableId="1380473756">
-    <w:abstractNumId w:val="4"/>
+    <w:abstractNumId w:val="5"/>
   </w:num>
   <w:num w:numId="7" w16cid:durableId="517039071">
-    <w:abstractNumId w:val="2"/>
+    <w:abstractNumId w:val="3"/>
   </w:num>
   <w:num w:numId="8" w16cid:durableId="2013292217">
     <w:abstractNumId w:val="0"/>
   </w:num>
   <w:num w:numId="9" w16cid:durableId="1100687755">
-    <w:abstractNumId w:val="8"/>
+    <w:abstractNumId w:val="10"/>
   </w:num>
   <w:num w:numId="10" w16cid:durableId="1745956332">
-    <w:abstractNumId w:val="9"/>
+    <w:abstractNumId w:val="11"/>
+  </w:num>
+  <w:num w:numId="11" w16cid:durableId="1360473832">
+    <w:abstractNumId w:val="2"/>
+  </w:num>
+  <w:num w:numId="12" w16cid:durableId="566190929">
+    <w:abstractNumId w:val="12"/>
+  </w:num>
+  <w:num w:numId="13" w16cid:durableId="1695227393">
+    <w:abstractNumId w:val="7"/>
   </w:num>
 </w:numbering>
 </file>
@@ -3481,7 +4707,6 @@
   <w:style w:type="character" w:default="1" w:styleId="Fontepargpadro">
     <w:name w:val="Default Paragraph Font"/>
     <w:uiPriority w:val="1"/>
-    <w:semiHidden/>
     <w:unhideWhenUsed/>
   </w:style>
   <w:style w:type="table" w:default="1" w:styleId="Tabelanormal">

</xml_diff>